<commit_message>
added content "as mentioned below"
</commit_message>
<xml_diff>
--- a/BigData Test Process.docx
+++ b/BigData Test Process.docx
@@ -1,6 +1,6 @@
 
 <file path=word/document.xml><?xml version="1.0" encoding="utf-8"?>
-<w:document xmlns:wpc="http://schemas.microsoft.com/office/word/2010/wordprocessingCanvas" xmlns:mc="http://schemas.openxmlformats.org/markup-compatibility/2006" xmlns:o="urn:schemas-microsoft-com:office:office" xmlns:r="http://schemas.openxmlformats.org/officeDocument/2006/relationships" xmlns:m="http://schemas.openxmlformats.org/officeDocument/2006/math" xmlns:v="urn:schemas-microsoft-com:vml" xmlns:wp14="http://schemas.microsoft.com/office/word/2010/wordprocessingDrawing" xmlns:wp="http://schemas.openxmlformats.org/drawingml/2006/wordprocessingDrawing" xmlns:w10="urn:schemas-microsoft-com:office:word" xmlns:w="http://schemas.openxmlformats.org/wordprocessingml/2006/main" xmlns:w14="http://schemas.microsoft.com/office/word/2010/wordml" xmlns:wpg="http://schemas.microsoft.com/office/word/2010/wordprocessingGroup" xmlns:wpi="http://schemas.microsoft.com/office/word/2010/wordprocessingInk" xmlns:wne="http://schemas.microsoft.com/office/word/2006/wordml" xmlns:wps="http://schemas.microsoft.com/office/word/2010/wordprocessingShape" mc:Ignorable="w14 wp14">
+<w:document xmlns:wpc="http://schemas.microsoft.com/office/word/2010/wordprocessingCanvas" xmlns:cx="http://schemas.microsoft.com/office/drawing/2014/chartex" xmlns:cx1="http://schemas.microsoft.com/office/drawing/2015/9/8/chartex" xmlns:cx2="http://schemas.microsoft.com/office/drawing/2015/10/21/chartex" xmlns:cx3="http://schemas.microsoft.com/office/drawing/2016/5/9/chartex" xmlns:cx4="http://schemas.microsoft.com/office/drawing/2016/5/10/chartex" xmlns:cx5="http://schemas.microsoft.com/office/drawing/2016/5/11/chartex" xmlns:cx6="http://schemas.microsoft.com/office/drawing/2016/5/12/chartex" xmlns:cx7="http://schemas.microsoft.com/office/drawing/2016/5/13/chartex" xmlns:cx8="http://schemas.microsoft.com/office/drawing/2016/5/14/chartex" xmlns:mc="http://schemas.openxmlformats.org/markup-compatibility/2006" xmlns:aink="http://schemas.microsoft.com/office/drawing/2016/ink" xmlns:am3d="http://schemas.microsoft.com/office/drawing/2017/model3d" xmlns:o="urn:schemas-microsoft-com:office:office" xmlns:oel="http://schemas.microsoft.com/office/2019/extlst" xmlns:r="http://schemas.openxmlformats.org/officeDocument/2006/relationships" xmlns:m="http://schemas.openxmlformats.org/officeDocument/2006/math" xmlns:v="urn:schemas-microsoft-com:vml" xmlns:wp14="http://schemas.microsoft.com/office/word/2010/wordprocessingDrawing" xmlns:wp="http://schemas.openxmlformats.org/drawingml/2006/wordprocessingDrawing" xmlns:w10="urn:schemas-microsoft-com:office:word" xmlns:w="http://schemas.openxmlformats.org/wordprocessingml/2006/main" xmlns:w14="http://schemas.microsoft.com/office/word/2010/wordml" xmlns:w15="http://schemas.microsoft.com/office/word/2012/wordml" xmlns:w16cex="http://schemas.microsoft.com/office/word/2018/wordml/cex" xmlns:w16cid="http://schemas.microsoft.com/office/word/2016/wordml/cid" xmlns:w16="http://schemas.microsoft.com/office/word/2018/wordml" xmlns:w16du="http://schemas.microsoft.com/office/word/2023/wordml/word16du" xmlns:w16sdtdh="http://schemas.microsoft.com/office/word/2020/wordml/sdtdatahash" xmlns:w16se="http://schemas.microsoft.com/office/word/2015/wordml/symex" xmlns:wpg="http://schemas.microsoft.com/office/word/2010/wordprocessingGroup" xmlns:wpi="http://schemas.microsoft.com/office/word/2010/wordprocessingInk" xmlns:wne="http://schemas.microsoft.com/office/word/2006/wordml" xmlns:wps="http://schemas.microsoft.com/office/word/2010/wordprocessingShape" mc:Ignorable="w14 w15 w16se w16cid w16 w16cex w16sdtdh w16du wp14">
   <w:body>
     <w:p>
       <w:pPr>
@@ -10,54 +10,40 @@
           <w:szCs w:val="48"/>
         </w:rPr>
       </w:pPr>
-      <w:proofErr w:type="spellStart"/>
       <w:r>
         <w:rPr>
           <w:sz w:val="48"/>
           <w:szCs w:val="48"/>
         </w:rPr>
-        <w:t>BigData</w:t>
-      </w:r>
-      <w:proofErr w:type="spellEnd"/>
-      <w:r>
-        <w:rPr>
-          <w:sz w:val="48"/>
-          <w:szCs w:val="48"/>
-        </w:rPr>
-        <w:t xml:space="preserve"> Test Process</w:t>
-      </w:r>
-      <w:bookmarkStart w:id="0" w:name="_GoBack"/>
-      <w:bookmarkEnd w:id="0"/>
+        <w:t>BigData Test Process</w:t>
+      </w:r>
     </w:p>
     <w:p>
       <w:r>
         <w:t xml:space="preserve">Process followed in Black box testing </w:t>
       </w:r>
       <w:r>
-        <w:t xml:space="preserve">for </w:t>
-      </w:r>
-      <w:proofErr w:type="spellStart"/>
-      <w:r>
-        <w:t>BigData</w:t>
-      </w:r>
-      <w:proofErr w:type="spellEnd"/>
-      <w:r>
-        <w:t xml:space="preserve"> domain</w:t>
-      </w:r>
-      <w:r>
-        <w:t xml:space="preserve"> includes the phases -</w:t>
-      </w:r>
-    </w:p>
-    <w:p>
-      <w:pPr>
-        <w:rPr>
-          <w:b/>
-          <w:bCs/>
-          <w:sz w:val="32"/>
-          <w:szCs w:val="32"/>
-        </w:rPr>
-      </w:pPr>
-      <w:proofErr w:type="gramStart"/>
+        <w:t>for BigData domain</w:t>
+      </w:r>
+      <w:r>
+        <w:t xml:space="preserve"> includes the phases </w:t>
+      </w:r>
+      <w:r>
+        <w:t>as mentioned below</w:t>
+      </w:r>
+      <w:r>
+        <w:t>-</w:t>
+      </w:r>
+    </w:p>
+    <w:p>
+      <w:pPr>
+        <w:rPr>
+          <w:b/>
+          <w:bCs/>
+          <w:sz w:val="32"/>
+          <w:szCs w:val="32"/>
+        </w:rPr>
+      </w:pPr>
       <w:r>
         <w:rPr>
           <w:b/>
@@ -74,17 +60,7 @@
           <w:sz w:val="32"/>
           <w:szCs w:val="32"/>
         </w:rPr>
-        <w:t>Test</w:t>
-      </w:r>
-      <w:proofErr w:type="gramEnd"/>
-      <w:r>
-        <w:rPr>
-          <w:b/>
-          <w:bCs/>
-          <w:sz w:val="32"/>
-          <w:szCs w:val="32"/>
-        </w:rPr>
-        <w:t xml:space="preserve"> Requirement Analysis </w:t>
+        <w:t xml:space="preserve">Test Requirement Analysis </w:t>
       </w:r>
       <w:r>
         <w:rPr>
@@ -111,19 +87,8 @@
           <w:sz w:val="24"/>
           <w:szCs w:val="24"/>
         </w:rPr>
-        <w:t xml:space="preserve">Scenario </w:t>
-      </w:r>
-      <w:proofErr w:type="spellStart"/>
-      <w:r>
-        <w:rPr>
-          <w:b/>
-          <w:bCs/>
-          <w:sz w:val="24"/>
-          <w:szCs w:val="24"/>
-        </w:rPr>
-        <w:t>Mindmap</w:t>
-      </w:r>
-      <w:proofErr w:type="spellEnd"/>
+        <w:t>Scenario Mindmap</w:t>
+      </w:r>
       <w:r>
         <w:t xml:space="preserve"> </w:t>
       </w:r>
@@ -146,15 +111,7 @@
         <w:t xml:space="preserve"> </w:t>
       </w:r>
       <w:r>
-        <w:t xml:space="preserve">– This captures the functional and </w:t>
-      </w:r>
-      <w:proofErr w:type="spellStart"/>
-      <w:r>
-        <w:t>non functional</w:t>
-      </w:r>
-      <w:proofErr w:type="spellEnd"/>
-      <w:r>
-        <w:t xml:space="preserve"> aspects of a feature. The non-functional aspects include performance, compatibility, memory usage/leak as well as trustworthy test types such as reliability, security, privacy, resilience and availability. This document is prepared by the test lead/architect and shared to the developers to incorporate the points in design, implementation and UT-Functional test.</w:t>
+        <w:t>– This captures the functional and non functional aspects of a feature. The non-functional aspects include performance, compatibility, memory usage/leak as well as trustworthy test types such as reliability, security, privacy, resilience and availability. This document is prepared by the test lead/architect and shared to the developers to incorporate the points in design, implementation and UT-Functional test.</w:t>
       </w:r>
     </w:p>
     <w:p>
@@ -187,15 +144,7 @@
         <w:t>The techniques followed here</w:t>
       </w:r>
       <w:r>
-        <w:t xml:space="preserve"> capture the impact </w:t>
-      </w:r>
-      <w:proofErr w:type="gramStart"/>
-      <w:r>
-        <w:t>analysis ,</w:t>
-      </w:r>
-      <w:proofErr w:type="gramEnd"/>
-      <w:r>
-        <w:t xml:space="preserve"> interaction </w:t>
+        <w:t xml:space="preserve"> capture the impact analysis , interaction </w:t>
       </w:r>
       <w:r>
         <w:t>scenario analysis</w:t>
@@ -204,23 +153,7 @@
         <w:t xml:space="preserve"> as well as the test type </w:t>
       </w:r>
       <w:r>
-        <w:t xml:space="preserve">analysis for a feature. Impact analysis captures the impact of the base features on the new feature. Interaction scenario analysis captures the interaction points related to functional and </w:t>
-      </w:r>
-      <w:proofErr w:type="spellStart"/>
-      <w:r>
-        <w:t>non functional</w:t>
-      </w:r>
-      <w:proofErr w:type="spellEnd"/>
-      <w:r>
-        <w:t xml:space="preserve"> aspects of the new feature with respect to the base features. Test type analysis captures the test type related scenarios of a feature. The </w:t>
-      </w:r>
-      <w:proofErr w:type="gramStart"/>
-      <w:r>
-        <w:t>output of these analysis techniques are</w:t>
-      </w:r>
-      <w:proofErr w:type="gramEnd"/>
-      <w:r>
-        <w:t xml:space="preserve"> high level test scenarios/specifications that are used as input for test strategy and test case design.</w:t>
+        <w:t>analysis for a feature. Impact analysis captures the impact of the base features on the new feature. Interaction scenario analysis captures the interaction points related to functional and non functional aspects of the new feature with respect to the base features. Test type analysis captures the test type related scenarios of a feature. The output of these analysis techniques are high level test scenarios/specifications that are used as input for test strategy and test case design.</w:t>
       </w:r>
     </w:p>
     <w:p>
@@ -247,23 +180,7 @@
         <w:t xml:space="preserve">Test Strategy </w:t>
       </w:r>
       <w:r>
-        <w:t>– This captures the information related to “</w:t>
-      </w:r>
-      <w:proofErr w:type="gramStart"/>
-      <w:r>
-        <w:t>how  to</w:t>
-      </w:r>
-      <w:proofErr w:type="gramEnd"/>
-      <w:r>
-        <w:t xml:space="preserve"> test”, “what to test” and “when to test”. The details captured in test strategy doc are – test scope, version build test plan, test topology and hardware/environments, test tools, test automation framework/strategy and also </w:t>
-      </w:r>
-      <w:proofErr w:type="gramStart"/>
-      <w:r>
-        <w:t>risks(</w:t>
-      </w:r>
-      <w:proofErr w:type="gramEnd"/>
-      <w:r>
-        <w:t>resource/environment/technical).</w:t>
+        <w:t>– This captures the information related to “how  to test”, “what to test” and “when to test”. The details captured in test strategy doc are – test scope, version build test plan, test topology and hardware/environments, test tools, test automation framework/strategy and also risks(resource/environment/technical).</w:t>
       </w:r>
     </w:p>
     <w:p>
@@ -286,7 +203,6 @@
           <w:szCs w:val="32"/>
         </w:rPr>
       </w:pPr>
-      <w:proofErr w:type="gramStart"/>
       <w:r>
         <w:rPr>
           <w:b/>
@@ -303,17 +219,7 @@
           <w:sz w:val="32"/>
           <w:szCs w:val="32"/>
         </w:rPr>
-        <w:t>)Test</w:t>
-      </w:r>
-      <w:proofErr w:type="gramEnd"/>
-      <w:r>
-        <w:rPr>
-          <w:b/>
-          <w:bCs/>
-          <w:sz w:val="32"/>
-          <w:szCs w:val="32"/>
-        </w:rPr>
-        <w:t xml:space="preserve"> </w:t>
+        <w:t xml:space="preserve">)Test </w:t>
       </w:r>
       <w:r>
         <w:rPr>
@@ -420,7 +326,6 @@
           <w:szCs w:val="32"/>
         </w:rPr>
       </w:pPr>
-      <w:proofErr w:type="gramStart"/>
       <w:r>
         <w:rPr>
           <w:b/>
@@ -437,17 +342,7 @@
           <w:sz w:val="32"/>
           <w:szCs w:val="32"/>
         </w:rPr>
-        <w:t>)Test</w:t>
-      </w:r>
-      <w:proofErr w:type="gramEnd"/>
-      <w:r>
-        <w:rPr>
-          <w:b/>
-          <w:bCs/>
-          <w:sz w:val="32"/>
-          <w:szCs w:val="32"/>
-        </w:rPr>
-        <w:t xml:space="preserve"> </w:t>
+        <w:t xml:space="preserve">)Test </w:t>
       </w:r>
       <w:r>
         <w:rPr>
@@ -605,7 +500,6 @@
           <w:szCs w:val="32"/>
         </w:rPr>
       </w:pPr>
-      <w:proofErr w:type="gramStart"/>
       <w:r>
         <w:rPr>
           <w:b/>
@@ -622,17 +516,7 @@
           <w:sz w:val="32"/>
           <w:szCs w:val="32"/>
         </w:rPr>
-        <w:t>)Test</w:t>
-      </w:r>
-      <w:proofErr w:type="gramEnd"/>
-      <w:r>
-        <w:rPr>
-          <w:b/>
-          <w:bCs/>
-          <w:sz w:val="32"/>
-          <w:szCs w:val="32"/>
-        </w:rPr>
-        <w:t xml:space="preserve"> </w:t>
+        <w:t xml:space="preserve">)Test </w:t>
       </w:r>
       <w:r>
         <w:rPr>
@@ -786,25 +670,14 @@
           <w:szCs w:val="32"/>
         </w:rPr>
       </w:pPr>
-      <w:proofErr w:type="spellStart"/>
-      <w:r>
-        <w:rPr>
-          <w:b/>
-          <w:bCs/>
-          <w:sz w:val="32"/>
-          <w:szCs w:val="32"/>
-        </w:rPr>
-        <w:t>BigData</w:t>
-      </w:r>
-      <w:proofErr w:type="spellEnd"/>
-      <w:r>
-        <w:rPr>
-          <w:b/>
-          <w:bCs/>
-          <w:sz w:val="32"/>
-          <w:szCs w:val="32"/>
-        </w:rPr>
-        <w:t xml:space="preserve"> </w:t>
+      <w:r>
+        <w:rPr>
+          <w:b/>
+          <w:bCs/>
+          <w:sz w:val="32"/>
+          <w:szCs w:val="32"/>
+        </w:rPr>
+        <w:t xml:space="preserve">BigData </w:t>
       </w:r>
       <w:r>
         <w:rPr>
@@ -902,7 +775,6 @@
         </w:rPr>
         <w:sym w:font="Wingdings" w:char="F0E0"/>
       </w:r>
-      <w:proofErr w:type="spellStart"/>
       <w:r>
         <w:rPr>
           <w:b/>
@@ -912,7 +784,6 @@
         </w:rPr>
         <w:t>BigData</w:t>
       </w:r>
-      <w:proofErr w:type="spellEnd"/>
       <w:r>
         <w:rPr>
           <w:b/>
@@ -923,15 +794,7 @@
         <w:t xml:space="preserve"> test </w:t>
       </w:r>
       <w:r>
-        <w:t>– The test cases are executed on large volume of data (</w:t>
-      </w:r>
-      <w:proofErr w:type="spellStart"/>
-      <w:r>
-        <w:t>atleast</w:t>
-      </w:r>
-      <w:proofErr w:type="spellEnd"/>
-      <w:r>
-        <w:t xml:space="preserve"> 30k+ records)</w:t>
+        <w:t>– The test cases are executed on large volume of data (atleast 30k+ records)</w:t>
       </w:r>
     </w:p>
     <w:p>
@@ -1277,27 +1140,7 @@
           <w:sz w:val="24"/>
           <w:szCs w:val="24"/>
         </w:rPr>
-        <w:t xml:space="preserve">Data </w:t>
-      </w:r>
-      <w:proofErr w:type="gramStart"/>
-      <w:r>
-        <w:rPr>
-          <w:b/>
-          <w:bCs/>
-          <w:sz w:val="24"/>
-          <w:szCs w:val="24"/>
-        </w:rPr>
-        <w:t>compatibility(</w:t>
-      </w:r>
-      <w:proofErr w:type="gramEnd"/>
-      <w:r>
-        <w:rPr>
-          <w:b/>
-          <w:bCs/>
-          <w:sz w:val="24"/>
-          <w:szCs w:val="24"/>
-        </w:rPr>
-        <w:t xml:space="preserve">Forward/Backward) test </w:t>
+        <w:t xml:space="preserve">Data compatibility(Forward/Backward) test </w:t>
       </w:r>
       <w:r>
         <w:t>– The test cases are executed related to the scenarios where data created in one software version is used in another version and the operations are verified on the data.</w:t>
@@ -1498,15 +1341,7 @@
         <w:t xml:space="preserve">Memory usage/leak test </w:t>
       </w:r>
       <w:r>
-        <w:t xml:space="preserve">– The normal user operations are performed in </w:t>
-      </w:r>
-      <w:proofErr w:type="gramStart"/>
-      <w:r>
-        <w:t>a</w:t>
-      </w:r>
-      <w:proofErr w:type="gramEnd"/>
-      <w:r>
-        <w:t xml:space="preserve"> instrumented setup with memory usage/leak identification and monitoring tools configured and the memory usage/leaks are analysed </w:t>
+        <w:t xml:space="preserve">– The normal user operations are performed in a instrumented setup with memory usage/leak identification and monitoring tools configured and the memory usage/leaks are analysed </w:t>
       </w:r>
       <w:r>
         <w:t>for the operations from the reports/logs generated from the tools.</w:t>
@@ -1545,8 +1380,8 @@
 </file>
 
 <file path=word/numbering.xml><?xml version="1.0" encoding="utf-8"?>
-<w:numbering xmlns:wpc="http://schemas.microsoft.com/office/word/2010/wordprocessingCanvas" xmlns:mc="http://schemas.openxmlformats.org/markup-compatibility/2006" xmlns:o="urn:schemas-microsoft-com:office:office" xmlns:r="http://schemas.openxmlformats.org/officeDocument/2006/relationships" xmlns:m="http://schemas.openxmlformats.org/officeDocument/2006/math" xmlns:v="urn:schemas-microsoft-com:vml" xmlns:wp14="http://schemas.microsoft.com/office/word/2010/wordprocessingDrawing" xmlns:wp="http://schemas.openxmlformats.org/drawingml/2006/wordprocessingDrawing" xmlns:w10="urn:schemas-microsoft-com:office:word" xmlns:w="http://schemas.openxmlformats.org/wordprocessingml/2006/main" xmlns:w14="http://schemas.microsoft.com/office/word/2010/wordml" xmlns:wpg="http://schemas.microsoft.com/office/word/2010/wordprocessingGroup" xmlns:wpi="http://schemas.microsoft.com/office/word/2010/wordprocessingInk" xmlns:wne="http://schemas.microsoft.com/office/word/2006/wordml" xmlns:wps="http://schemas.microsoft.com/office/word/2010/wordprocessingShape" mc:Ignorable="w14 wp14">
-  <w:abstractNum w:abstractNumId="0">
+<w:numbering xmlns:wpc="http://schemas.microsoft.com/office/word/2010/wordprocessingCanvas" xmlns:cx="http://schemas.microsoft.com/office/drawing/2014/chartex" xmlns:cx1="http://schemas.microsoft.com/office/drawing/2015/9/8/chartex" xmlns:cx2="http://schemas.microsoft.com/office/drawing/2015/10/21/chartex" xmlns:cx3="http://schemas.microsoft.com/office/drawing/2016/5/9/chartex" xmlns:cx4="http://schemas.microsoft.com/office/drawing/2016/5/10/chartex" xmlns:cx5="http://schemas.microsoft.com/office/drawing/2016/5/11/chartex" xmlns:cx6="http://schemas.microsoft.com/office/drawing/2016/5/12/chartex" xmlns:cx7="http://schemas.microsoft.com/office/drawing/2016/5/13/chartex" xmlns:cx8="http://schemas.microsoft.com/office/drawing/2016/5/14/chartex" xmlns:mc="http://schemas.openxmlformats.org/markup-compatibility/2006" xmlns:aink="http://schemas.microsoft.com/office/drawing/2016/ink" xmlns:am3d="http://schemas.microsoft.com/office/drawing/2017/model3d" xmlns:o="urn:schemas-microsoft-com:office:office" xmlns:oel="http://schemas.microsoft.com/office/2019/extlst" xmlns:r="http://schemas.openxmlformats.org/officeDocument/2006/relationships" xmlns:m="http://schemas.openxmlformats.org/officeDocument/2006/math" xmlns:v="urn:schemas-microsoft-com:vml" xmlns:wp14="http://schemas.microsoft.com/office/word/2010/wordprocessingDrawing" xmlns:wp="http://schemas.openxmlformats.org/drawingml/2006/wordprocessingDrawing" xmlns:w10="urn:schemas-microsoft-com:office:word" xmlns:w="http://schemas.openxmlformats.org/wordprocessingml/2006/main" xmlns:w14="http://schemas.microsoft.com/office/word/2010/wordml" xmlns:w15="http://schemas.microsoft.com/office/word/2012/wordml" xmlns:w16cex="http://schemas.microsoft.com/office/word/2018/wordml/cex" xmlns:w16cid="http://schemas.microsoft.com/office/word/2016/wordml/cid" xmlns:w16="http://schemas.microsoft.com/office/word/2018/wordml" xmlns:w16du="http://schemas.microsoft.com/office/word/2023/wordml/word16du" xmlns:w16sdtdh="http://schemas.microsoft.com/office/word/2020/wordml/sdtdatahash" xmlns:w16se="http://schemas.microsoft.com/office/word/2015/wordml/symex" xmlns:wpg="http://schemas.microsoft.com/office/word/2010/wordprocessingGroup" xmlns:wpi="http://schemas.microsoft.com/office/word/2010/wordprocessingInk" xmlns:wne="http://schemas.microsoft.com/office/word/2006/wordml" xmlns:wps="http://schemas.microsoft.com/office/word/2010/wordprocessingShape" mc:Ignorable="w14 w15 w16se w16cid w16 w16cex w16sdtdh w16du wp14">
+  <w:abstractNum w:abstractNumId="0" w15:restartNumberingAfterBreak="0">
     <w:nsid w:val="0B155418"/>
     <w:multiLevelType w:val="hybridMultilevel"/>
     <w:tmpl w:val="19F6574A"/>
@@ -1637,7 +1472,7 @@
       </w:pPr>
     </w:lvl>
   </w:abstractNum>
-  <w:abstractNum w:abstractNumId="1">
+  <w:abstractNum w:abstractNumId="1" w15:restartNumberingAfterBreak="0">
     <w:nsid w:val="0B241462"/>
     <w:multiLevelType w:val="hybridMultilevel"/>
     <w:tmpl w:val="3B4E929C"/>
@@ -1723,7 +1558,7 @@
       </w:pPr>
     </w:lvl>
   </w:abstractNum>
-  <w:abstractNum w:abstractNumId="2">
+  <w:abstractNum w:abstractNumId="2" w15:restartNumberingAfterBreak="0">
     <w:nsid w:val="278608C2"/>
     <w:multiLevelType w:val="hybridMultilevel"/>
     <w:tmpl w:val="552CF32C"/>
@@ -1814,7 +1649,7 @@
       </w:pPr>
     </w:lvl>
   </w:abstractNum>
-  <w:abstractNum w:abstractNumId="3">
+  <w:abstractNum w:abstractNumId="3" w15:restartNumberingAfterBreak="0">
     <w:nsid w:val="31E56A0E"/>
     <w:multiLevelType w:val="hybridMultilevel"/>
     <w:tmpl w:val="E3026F26"/>
@@ -1905,7 +1740,7 @@
       </w:pPr>
     </w:lvl>
   </w:abstractNum>
-  <w:abstractNum w:abstractNumId="4">
+  <w:abstractNum w:abstractNumId="4" w15:restartNumberingAfterBreak="0">
     <w:nsid w:val="33D940D6"/>
     <w:multiLevelType w:val="hybridMultilevel"/>
     <w:tmpl w:val="323EC5E6"/>
@@ -1996,7 +1831,7 @@
       </w:pPr>
     </w:lvl>
   </w:abstractNum>
-  <w:abstractNum w:abstractNumId="5">
+  <w:abstractNum w:abstractNumId="5" w15:restartNumberingAfterBreak="0">
     <w:nsid w:val="465D14EC"/>
     <w:multiLevelType w:val="hybridMultilevel"/>
     <w:tmpl w:val="BA04C1F6"/>
@@ -2087,29 +1922,29 @@
       </w:pPr>
     </w:lvl>
   </w:abstractNum>
-  <w:num w:numId="1">
+  <w:num w:numId="1" w16cid:durableId="436102397">
     <w:abstractNumId w:val="1"/>
   </w:num>
-  <w:num w:numId="2">
+  <w:num w:numId="2" w16cid:durableId="1686706921">
     <w:abstractNumId w:val="0"/>
   </w:num>
-  <w:num w:numId="3">
+  <w:num w:numId="3" w16cid:durableId="1126899156">
     <w:abstractNumId w:val="3"/>
   </w:num>
-  <w:num w:numId="4">
+  <w:num w:numId="4" w16cid:durableId="109126727">
     <w:abstractNumId w:val="4"/>
   </w:num>
-  <w:num w:numId="5">
+  <w:num w:numId="5" w16cid:durableId="1847478548">
     <w:abstractNumId w:val="2"/>
   </w:num>
-  <w:num w:numId="6">
+  <w:num w:numId="6" w16cid:durableId="785081950">
     <w:abstractNumId w:val="5"/>
   </w:num>
 </w:numbering>
 </file>
 
 <file path=word/styles.xml><?xml version="1.0" encoding="utf-8"?>
-<w:styles xmlns:mc="http://schemas.openxmlformats.org/markup-compatibility/2006" xmlns:r="http://schemas.openxmlformats.org/officeDocument/2006/relationships" xmlns:w="http://schemas.openxmlformats.org/wordprocessingml/2006/main" xmlns:w14="http://schemas.microsoft.com/office/word/2010/wordml" mc:Ignorable="w14">
+<w:styles xmlns:mc="http://schemas.openxmlformats.org/markup-compatibility/2006" xmlns:r="http://schemas.openxmlformats.org/officeDocument/2006/relationships" xmlns:w="http://schemas.openxmlformats.org/wordprocessingml/2006/main" xmlns:w14="http://schemas.microsoft.com/office/word/2010/wordml" xmlns:w15="http://schemas.microsoft.com/office/word/2012/wordml" xmlns:w16cex="http://schemas.microsoft.com/office/word/2018/wordml/cex" xmlns:w16cid="http://schemas.microsoft.com/office/word/2016/wordml/cid" xmlns:w16="http://schemas.microsoft.com/office/word/2018/wordml" xmlns:w16du="http://schemas.microsoft.com/office/word/2023/wordml/word16du" xmlns:w16sdtdh="http://schemas.microsoft.com/office/word/2020/wordml/sdtdatahash" xmlns:w16se="http://schemas.microsoft.com/office/word/2015/wordml/symex" mc:Ignorable="w14 w15 w16se w16cid w16 w16cex w16sdtdh w16du">
   <w:docDefaults>
     <w:rPrDefault>
       <w:rPr>
@@ -2124,344 +1959,383 @@
       </w:pPr>
     </w:pPrDefault>
   </w:docDefaults>
-  <w:latentStyles w:defLockedState="0" w:defUIPriority="99" w:defSemiHidden="1" w:defUnhideWhenUsed="1" w:defQFormat="0" w:count="267">
-    <w:lsdException w:name="Normal" w:semiHidden="0" w:uiPriority="0" w:unhideWhenUsed="0" w:qFormat="1"/>
-    <w:lsdException w:name="heading 1" w:semiHidden="0" w:uiPriority="9" w:unhideWhenUsed="0" w:qFormat="1"/>
-    <w:lsdException w:name="heading 2" w:uiPriority="9" w:qFormat="1"/>
-    <w:lsdException w:name="heading 3" w:uiPriority="9" w:qFormat="1"/>
-    <w:lsdException w:name="heading 4" w:uiPriority="9" w:qFormat="1"/>
-    <w:lsdException w:name="heading 5" w:uiPriority="9" w:qFormat="1"/>
-    <w:lsdException w:name="heading 6" w:uiPriority="9" w:qFormat="1"/>
-    <w:lsdException w:name="heading 7" w:uiPriority="9" w:qFormat="1"/>
-    <w:lsdException w:name="heading 8" w:uiPriority="9" w:qFormat="1"/>
-    <w:lsdException w:name="heading 9" w:uiPriority="9" w:qFormat="1"/>
-    <w:lsdException w:name="toc 1" w:uiPriority="39"/>
-    <w:lsdException w:name="toc 2" w:uiPriority="39"/>
-    <w:lsdException w:name="toc 3" w:uiPriority="39"/>
-    <w:lsdException w:name="toc 4" w:uiPriority="39"/>
-    <w:lsdException w:name="toc 5" w:uiPriority="39"/>
-    <w:lsdException w:name="toc 6" w:uiPriority="39"/>
-    <w:lsdException w:name="toc 7" w:uiPriority="39"/>
-    <w:lsdException w:name="toc 8" w:uiPriority="39"/>
-    <w:lsdException w:name="toc 9" w:uiPriority="39"/>
-    <w:lsdException w:name="caption" w:uiPriority="35" w:qFormat="1"/>
-    <w:lsdException w:name="Title" w:semiHidden="0" w:uiPriority="10" w:unhideWhenUsed="0" w:qFormat="1"/>
-    <w:lsdException w:name="Default Paragraph Font" w:uiPriority="1"/>
-    <w:lsdException w:name="Subtitle" w:semiHidden="0" w:uiPriority="11" w:unhideWhenUsed="0" w:qFormat="1"/>
-    <w:lsdException w:name="Strong" w:semiHidden="0" w:uiPriority="22" w:unhideWhenUsed="0" w:qFormat="1"/>
-    <w:lsdException w:name="Emphasis" w:semiHidden="0" w:uiPriority="20" w:unhideWhenUsed="0" w:qFormat="1"/>
-    <w:lsdException w:name="Table Grid" w:semiHidden="0" w:uiPriority="59" w:unhideWhenUsed="0"/>
-    <w:lsdException w:name="Placeholder Text" w:unhideWhenUsed="0"/>
-    <w:lsdException w:name="No Spacing" w:semiHidden="0" w:uiPriority="1" w:unhideWhenUsed="0" w:qFormat="1"/>
-    <w:lsdException w:name="Light Shading" w:semiHidden="0" w:uiPriority="60" w:unhideWhenUsed="0"/>
-    <w:lsdException w:name="Light List" w:semiHidden="0" w:uiPriority="61" w:unhideWhenUsed="0"/>
-    <w:lsdException w:name="Light Grid" w:semiHidden="0" w:uiPriority="62" w:unhideWhenUsed="0"/>
-    <w:lsdException w:name="Medium Shading 1" w:semiHidden="0" w:uiPriority="63" w:unhideWhenUsed="0"/>
-    <w:lsdException w:name="Medium Shading 2" w:semiHidden="0" w:uiPriority="64" w:unhideWhenUsed="0"/>
-    <w:lsdException w:name="Medium List 1" w:semiHidden="0" w:uiPriority="65" w:unhideWhenUsed="0"/>
-    <w:lsdException w:name="Medium List 2" w:semiHidden="0" w:uiPriority="66" w:unhideWhenUsed="0"/>
-    <w:lsdException w:name="Medium Grid 1" w:semiHidden="0" w:uiPriority="67" w:unhideWhenUsed="0"/>
-    <w:lsdException w:name="Medium Grid 2" w:semiHidden="0" w:uiPriority="68" w:unhideWhenUsed="0"/>
-    <w:lsdException w:name="Medium Grid 3" w:semiHidden="0" w:uiPriority="69" w:unhideWhenUsed="0"/>
-    <w:lsdException w:name="Dark List" w:semiHidden="0" w:uiPriority="70" w:unhideWhenUsed="0"/>
-    <w:lsdException w:name="Colorful Shading" w:semiHidden="0" w:uiPriority="71" w:unhideWhenUsed="0"/>
-    <w:lsdException w:name="Colorful List" w:semiHidden="0" w:uiPriority="72" w:unhideWhenUsed="0"/>
-    <w:lsdException w:name="Colorful Grid" w:semiHidden="0" w:uiPriority="73" w:unhideWhenUsed="0"/>
-    <w:lsdException w:name="Light Shading Accent 1" w:semiHidden="0" w:uiPriority="60" w:unhideWhenUsed="0"/>
-    <w:lsdException w:name="Light List Accent 1" w:semiHidden="0" w:uiPriority="61" w:unhideWhenUsed="0"/>
-    <w:lsdException w:name="Light Grid Accent 1" w:semiHidden="0" w:uiPriority="62" w:unhideWhenUsed="0"/>
-    <w:lsdException w:name="Medium Shading 1 Accent 1" w:semiHidden="0" w:uiPriority="63" w:unhideWhenUsed="0"/>
-    <w:lsdException w:name="Medium Shading 2 Accent 1" w:semiHidden="0" w:uiPriority="64" w:unhideWhenUsed="0"/>
-    <w:lsdException w:name="Medium List 1 Accent 1" w:semiHidden="0" w:uiPriority="65" w:unhideWhenUsed="0"/>
-    <w:lsdException w:name="Revision" w:unhideWhenUsed="0"/>
-    <w:lsdException w:name="List Paragraph" w:semiHidden="0" w:uiPriority="34" w:unhideWhenUsed="0" w:qFormat="1"/>
-    <w:lsdException w:name="Quote" w:semiHidden="0" w:uiPriority="29" w:unhideWhenUsed="0" w:qFormat="1"/>
-    <w:lsdException w:name="Intense Quote" w:semiHidden="0" w:uiPriority="30" w:unhideWhenUsed="0" w:qFormat="1"/>
-    <w:lsdException w:name="Medium List 2 Accent 1" w:semiHidden="0" w:uiPriority="66" w:unhideWhenUsed="0"/>
-    <w:lsdException w:name="Medium Grid 1 Accent 1" w:semiHidden="0" w:uiPriority="67" w:unhideWhenUsed="0"/>
-    <w:lsdException w:name="Medium Grid 2 Accent 1" w:semiHidden="0" w:uiPriority="68" w:unhideWhenUsed="0"/>
-    <w:lsdException w:name="Medium Grid 3 Accent 1" w:semiHidden="0" w:uiPriority="69" w:unhideWhenUsed="0"/>
-    <w:lsdException w:name="Dark List Accent 1" w:semiHidden="0" w:uiPriority="70" w:unhideWhenUsed="0"/>
-    <w:lsdException w:name="Colorful Shading Accent 1" w:semiHidden="0" w:uiPriority="71" w:unhideWhenUsed="0"/>
-    <w:lsdException w:name="Colorful List Accent 1" w:semiHidden="0" w:uiPriority="72" w:unhideWhenUsed="0"/>
-    <w:lsdException w:name="Colorful Grid Accent 1" w:semiHidden="0" w:uiPriority="73" w:unhideWhenUsed="0"/>
-    <w:lsdException w:name="Light Shading Accent 2" w:semiHidden="0" w:uiPriority="60" w:unhideWhenUsed="0"/>
-    <w:lsdException w:name="Light List Accent 2" w:semiHidden="0" w:uiPriority="61" w:unhideWhenUsed="0"/>
-    <w:lsdException w:name="Light Grid Accent 2" w:semiHidden="0" w:uiPriority="62" w:unhideWhenUsed="0"/>
-    <w:lsdException w:name="Medium Shading 1 Accent 2" w:semiHidden="0" w:uiPriority="63" w:unhideWhenUsed="0"/>
-    <w:lsdException w:name="Medium Shading 2 Accent 2" w:semiHidden="0" w:uiPriority="64" w:unhideWhenUsed="0"/>
-    <w:lsdException w:name="Medium List 1 Accent 2" w:semiHidden="0" w:uiPriority="65" w:unhideWhenUsed="0"/>
-    <w:lsdException w:name="Medium List 2 Accent 2" w:semiHidden="0" w:uiPriority="66" w:unhideWhenUsed="0"/>
-    <w:lsdException w:name="Medium Grid 1 Accent 2" w:semiHidden="0" w:uiPriority="67" w:unhideWhenUsed="0"/>
-    <w:lsdException w:name="Medium Grid 2 Accent 2" w:semiHidden="0" w:uiPriority="68" w:unhideWhenUsed="0"/>
-    <w:lsdException w:name="Medium Grid 3 Accent 2" w:semiHidden="0" w:uiPriority="69" w:unhideWhenUsed="0"/>
-    <w:lsdException w:name="Dark List Accent 2" w:semiHidden="0" w:uiPriority="70" w:unhideWhenUsed="0"/>
-    <w:lsdException w:name="Colorful Shading Accent 2" w:semiHidden="0" w:uiPriority="71" w:unhideWhenUsed="0"/>
-    <w:lsdException w:name="Colorful List Accent 2" w:semiHidden="0" w:uiPriority="72" w:unhideWhenUsed="0"/>
-    <w:lsdException w:name="Colorful Grid Accent 2" w:semiHidden="0" w:uiPriority="73" w:unhideWhenUsed="0"/>
-    <w:lsdException w:name="Light Shading Accent 3" w:semiHidden="0" w:uiPriority="60" w:unhideWhenUsed="0"/>
-    <w:lsdException w:name="Light List Accent 3" w:semiHidden="0" w:uiPriority="61" w:unhideWhenUsed="0"/>
-    <w:lsdException w:name="Light Grid Accent 3" w:semiHidden="0" w:uiPriority="62" w:unhideWhenUsed="0"/>
-    <w:lsdException w:name="Medium Shading 1 Accent 3" w:semiHidden="0" w:uiPriority="63" w:unhideWhenUsed="0"/>
-    <w:lsdException w:name="Medium Shading 2 Accent 3" w:semiHidden="0" w:uiPriority="64" w:unhideWhenUsed="0"/>
-    <w:lsdException w:name="Medium List 1 Accent 3" w:semiHidden="0" w:uiPriority="65" w:unhideWhenUsed="0"/>
-    <w:lsdException w:name="Medium List 2 Accent 3" w:semiHidden="0" w:uiPriority="66" w:unhideWhenUsed="0"/>
-    <w:lsdException w:name="Medium Grid 1 Accent 3" w:semiHidden="0" w:uiPriority="67" w:unhideWhenUsed="0"/>
-    <w:lsdException w:name="Medium Grid 2 Accent 3" w:semiHidden="0" w:uiPriority="68" w:unhideWhenUsed="0"/>
-    <w:lsdException w:name="Medium Grid 3 Accent 3" w:semiHidden="0" w:uiPriority="69" w:unhideWhenUsed="0"/>
-    <w:lsdException w:name="Dark List Accent 3" w:semiHidden="0" w:uiPriority="70" w:unhideWhenUsed="0"/>
-    <w:lsdException w:name="Colorful Shading Accent 3" w:semiHidden="0" w:uiPriority="71" w:unhideWhenUsed="0"/>
-    <w:lsdException w:name="Colorful List Accent 3" w:semiHidden="0" w:uiPriority="72" w:unhideWhenUsed="0"/>
-    <w:lsdException w:name="Colorful Grid Accent 3" w:semiHidden="0" w:uiPriority="73" w:unhideWhenUsed="0"/>
-    <w:lsdException w:name="Light Shading Accent 4" w:semiHidden="0" w:uiPriority="60" w:unhideWhenUsed="0"/>
-    <w:lsdException w:name="Light List Accent 4" w:semiHidden="0" w:uiPriority="61" w:unhideWhenUsed="0"/>
-    <w:lsdException w:name="Light Grid Accent 4" w:semiHidden="0" w:uiPriority="62" w:unhideWhenUsed="0"/>
-    <w:lsdException w:name="Medium Shading 1 Accent 4" w:semiHidden="0" w:uiPriority="63" w:unhideWhenUsed="0"/>
-    <w:lsdException w:name="Medium Shading 2 Accent 4" w:semiHidden="0" w:uiPriority="64" w:unhideWhenUsed="0"/>
-    <w:lsdException w:name="Medium List 1 Accent 4" w:semiHidden="0" w:uiPriority="65" w:unhideWhenUsed="0"/>
-    <w:lsdException w:name="Medium List 2 Accent 4" w:semiHidden="0" w:uiPriority="66" w:unhideWhenUsed="0"/>
-    <w:lsdException w:name="Medium Grid 1 Accent 4" w:semiHidden="0" w:uiPriority="67" w:unhideWhenUsed="0"/>
-    <w:lsdException w:name="Medium Grid 2 Accent 4" w:semiHidden="0" w:uiPriority="68" w:unhideWhenUsed="0"/>
-    <w:lsdException w:name="Medium Grid 3 Accent 4" w:semiHidden="0" w:uiPriority="69" w:unhideWhenUsed="0"/>
-    <w:lsdException w:name="Dark List Accent 4" w:semiHidden="0" w:uiPriority="70" w:unhideWhenUsed="0"/>
-    <w:lsdException w:name="Colorful Shading Accent 4" w:semiHidden="0" w:uiPriority="71" w:unhideWhenUsed="0"/>
-    <w:lsdException w:name="Colorful List Accent 4" w:semiHidden="0" w:uiPriority="72" w:unhideWhenUsed="0"/>
-    <w:lsdException w:name="Colorful Grid Accent 4" w:semiHidden="0" w:uiPriority="73" w:unhideWhenUsed="0"/>
-    <w:lsdException w:name="Light Shading Accent 5" w:semiHidden="0" w:uiPriority="60" w:unhideWhenUsed="0"/>
-    <w:lsdException w:name="Light List Accent 5" w:semiHidden="0" w:uiPriority="61" w:unhideWhenUsed="0"/>
-    <w:lsdException w:name="Light Grid Accent 5" w:semiHidden="0" w:uiPriority="62" w:unhideWhenUsed="0"/>
-    <w:lsdException w:name="Medium Shading 1 Accent 5" w:semiHidden="0" w:uiPriority="63" w:unhideWhenUsed="0"/>
-    <w:lsdException w:name="Medium Shading 2 Accent 5" w:semiHidden="0" w:uiPriority="64" w:unhideWhenUsed="0"/>
-    <w:lsdException w:name="Medium List 1 Accent 5" w:semiHidden="0" w:uiPriority="65" w:unhideWhenUsed="0"/>
-    <w:lsdException w:name="Medium List 2 Accent 5" w:semiHidden="0" w:uiPriority="66" w:unhideWhenUsed="0"/>
-    <w:lsdException w:name="Medium Grid 1 Accent 5" w:semiHidden="0" w:uiPriority="67" w:unhideWhenUsed="0"/>
-    <w:lsdException w:name="Medium Grid 2 Accent 5" w:semiHidden="0" w:uiPriority="68" w:unhideWhenUsed="0"/>
-    <w:lsdException w:name="Medium Grid 3 Accent 5" w:semiHidden="0" w:uiPriority="69" w:unhideWhenUsed="0"/>
-    <w:lsdException w:name="Dark List Accent 5" w:semiHidden="0" w:uiPriority="70" w:unhideWhenUsed="0"/>
-    <w:lsdException w:name="Colorful Shading Accent 5" w:semiHidden="0" w:uiPriority="71" w:unhideWhenUsed="0"/>
-    <w:lsdException w:name="Colorful List Accent 5" w:semiHidden="0" w:uiPriority="72" w:unhideWhenUsed="0"/>
-    <w:lsdException w:name="Colorful Grid Accent 5" w:semiHidden="0" w:uiPriority="73" w:unhideWhenUsed="0"/>
-    <w:lsdException w:name="Light Shading Accent 6" w:semiHidden="0" w:uiPriority="60" w:unhideWhenUsed="0"/>
-    <w:lsdException w:name="Light List Accent 6" w:semiHidden="0" w:uiPriority="61" w:unhideWhenUsed="0"/>
-    <w:lsdException w:name="Light Grid Accent 6" w:semiHidden="0" w:uiPriority="62" w:unhideWhenUsed="0"/>
-    <w:lsdException w:name="Medium Shading 1 Accent 6" w:semiHidden="0" w:uiPriority="63" w:unhideWhenUsed="0"/>
-    <w:lsdException w:name="Medium Shading 2 Accent 6" w:semiHidden="0" w:uiPriority="64" w:unhideWhenUsed="0"/>
-    <w:lsdException w:name="Medium List 1 Accent 6" w:semiHidden="0" w:uiPriority="65" w:unhideWhenUsed="0"/>
-    <w:lsdException w:name="Medium List 2 Accent 6" w:semiHidden="0" w:uiPriority="66" w:unhideWhenUsed="0"/>
-    <w:lsdException w:name="Medium Grid 1 Accent 6" w:semiHidden="0" w:uiPriority="67" w:unhideWhenUsed="0"/>
-    <w:lsdException w:name="Medium Grid 2 Accent 6" w:semiHidden="0" w:uiPriority="68" w:unhideWhenUsed="0"/>
-    <w:lsdException w:name="Medium Grid 3 Accent 6" w:semiHidden="0" w:uiPriority="69" w:unhideWhenUsed="0"/>
-    <w:lsdException w:name="Dark List Accent 6" w:semiHidden="0" w:uiPriority="70" w:unhideWhenUsed="0"/>
-    <w:lsdException w:name="Colorful Shading Accent 6" w:semiHidden="0" w:uiPriority="71" w:unhideWhenUsed="0"/>
-    <w:lsdException w:name="Colorful List Accent 6" w:semiHidden="0" w:uiPriority="72" w:unhideWhenUsed="0"/>
-    <w:lsdException w:name="Colorful Grid Accent 6" w:semiHidden="0" w:uiPriority="73" w:unhideWhenUsed="0"/>
-    <w:lsdException w:name="Subtle Emphasis" w:semiHidden="0" w:uiPriority="19" w:unhideWhenUsed="0" w:qFormat="1"/>
-    <w:lsdException w:name="Intense Emphasis" w:semiHidden="0" w:uiPriority="21" w:unhideWhenUsed="0" w:qFormat="1"/>
-    <w:lsdException w:name="Subtle Reference" w:semiHidden="0" w:uiPriority="31" w:unhideWhenUsed="0" w:qFormat="1"/>
-    <w:lsdException w:name="Intense Reference" w:semiHidden="0" w:uiPriority="32" w:unhideWhenUsed="0" w:qFormat="1"/>
-    <w:lsdException w:name="Book Title" w:semiHidden="0" w:uiPriority="33" w:unhideWhenUsed="0" w:qFormat="1"/>
-    <w:lsdException w:name="Bibliography" w:uiPriority="37"/>
-    <w:lsdException w:name="TOC Heading" w:uiPriority="39" w:qFormat="1"/>
-  </w:latentStyles>
-  <w:style w:type="paragraph" w:default="1" w:styleId="Normal">
-    <w:name w:val="Normal"/>
-    <w:qFormat/>
-  </w:style>
-  <w:style w:type="character" w:default="1" w:styleId="DefaultParagraphFont">
-    <w:name w:val="Default Paragraph Font"/>
-    <w:uiPriority w:val="1"/>
-    <w:semiHidden/>
-    <w:unhideWhenUsed/>
-  </w:style>
-  <w:style w:type="table" w:default="1" w:styleId="TableNormal">
-    <w:name w:val="Normal Table"/>
-    <w:uiPriority w:val="99"/>
-    <w:semiHidden/>
-    <w:unhideWhenUsed/>
-    <w:tblPr>
-      <w:tblInd w:w="0" w:type="dxa"/>
-      <w:tblCellMar>
-        <w:top w:w="0" w:type="dxa"/>
-        <w:left w:w="108" w:type="dxa"/>
-        <w:bottom w:w="0" w:type="dxa"/>
-        <w:right w:w="108" w:type="dxa"/>
-      </w:tblCellMar>
-    </w:tblPr>
-  </w:style>
-  <w:style w:type="numbering" w:default="1" w:styleId="NoList">
-    <w:name w:val="No List"/>
-    <w:uiPriority w:val="99"/>
-    <w:semiHidden/>
-    <w:unhideWhenUsed/>
-  </w:style>
-  <w:style w:type="paragraph" w:styleId="ListParagraph">
-    <w:name w:val="List Paragraph"/>
-    <w:basedOn w:val="Normal"/>
-    <w:uiPriority w:val="34"/>
-    <w:qFormat/>
-    <w:rsid w:val="00917C94"/>
-    <w:pPr>
-      <w:ind w:left="720"/>
-      <w:contextualSpacing/>
-    </w:pPr>
-  </w:style>
-</w:styles>
-</file>
-
-<file path=word/stylesWithEffects.xml><?xml version="1.0" encoding="utf-8"?>
-<w:styles xmlns:wpc="http://schemas.microsoft.com/office/word/2010/wordprocessingCanvas" xmlns:mc="http://schemas.openxmlformats.org/markup-compatibility/2006" xmlns:o="urn:schemas-microsoft-com:office:office" xmlns:r="http://schemas.openxmlformats.org/officeDocument/2006/relationships" xmlns:m="http://schemas.openxmlformats.org/officeDocument/2006/math" xmlns:v="urn:schemas-microsoft-com:vml" xmlns:wp14="http://schemas.microsoft.com/office/word/2010/wordprocessingDrawing" xmlns:wp="http://schemas.openxmlformats.org/drawingml/2006/wordprocessingDrawing" xmlns:w10="urn:schemas-microsoft-com:office:word" xmlns:w="http://schemas.openxmlformats.org/wordprocessingml/2006/main" xmlns:w14="http://schemas.microsoft.com/office/word/2010/wordml" xmlns:wpg="http://schemas.microsoft.com/office/word/2010/wordprocessingGroup" xmlns:wpi="http://schemas.microsoft.com/office/word/2010/wordprocessingInk" xmlns:wne="http://schemas.microsoft.com/office/word/2006/wordml" xmlns:wps="http://schemas.microsoft.com/office/word/2010/wordprocessingShape" mc:Ignorable="w14 wp14">
-  <w:docDefaults>
-    <w:rPrDefault>
-      <w:rPr>
-        <w:rFonts w:asciiTheme="minorHAnsi" w:eastAsiaTheme="minorHAnsi" w:hAnsiTheme="minorHAnsi" w:cstheme="minorBidi"/>
-        <w:sz w:val="22"/>
-        <w:lang w:val="en-IN" w:eastAsia="en-US" w:bidi="hi-IN"/>
-      </w:rPr>
-    </w:rPrDefault>
-    <w:pPrDefault>
-      <w:pPr>
-        <w:spacing w:after="200" w:line="276" w:lineRule="auto"/>
-      </w:pPr>
-    </w:pPrDefault>
-  </w:docDefaults>
-  <w:latentStyles w:defLockedState="0" w:defUIPriority="99" w:defSemiHidden="1" w:defUnhideWhenUsed="1" w:defQFormat="0" w:count="267">
-    <w:lsdException w:name="Normal" w:semiHidden="0" w:uiPriority="0" w:unhideWhenUsed="0" w:qFormat="1"/>
-    <w:lsdException w:name="heading 1" w:semiHidden="0" w:uiPriority="9" w:unhideWhenUsed="0" w:qFormat="1"/>
-    <w:lsdException w:name="heading 2" w:uiPriority="9" w:qFormat="1"/>
-    <w:lsdException w:name="heading 3" w:uiPriority="9" w:qFormat="1"/>
-    <w:lsdException w:name="heading 4" w:uiPriority="9" w:qFormat="1"/>
-    <w:lsdException w:name="heading 5" w:uiPriority="9" w:qFormat="1"/>
-    <w:lsdException w:name="heading 6" w:uiPriority="9" w:qFormat="1"/>
-    <w:lsdException w:name="heading 7" w:uiPriority="9" w:qFormat="1"/>
-    <w:lsdException w:name="heading 8" w:uiPriority="9" w:qFormat="1"/>
-    <w:lsdException w:name="heading 9" w:uiPriority="9" w:qFormat="1"/>
-    <w:lsdException w:name="toc 1" w:uiPriority="39"/>
-    <w:lsdException w:name="toc 2" w:uiPriority="39"/>
-    <w:lsdException w:name="toc 3" w:uiPriority="39"/>
-    <w:lsdException w:name="toc 4" w:uiPriority="39"/>
-    <w:lsdException w:name="toc 5" w:uiPriority="39"/>
-    <w:lsdException w:name="toc 6" w:uiPriority="39"/>
-    <w:lsdException w:name="toc 7" w:uiPriority="39"/>
-    <w:lsdException w:name="toc 8" w:uiPriority="39"/>
-    <w:lsdException w:name="toc 9" w:uiPriority="39"/>
-    <w:lsdException w:name="caption" w:uiPriority="35" w:qFormat="1"/>
-    <w:lsdException w:name="Title" w:semiHidden="0" w:uiPriority="10" w:unhideWhenUsed="0" w:qFormat="1"/>
-    <w:lsdException w:name="Default Paragraph Font" w:uiPriority="1"/>
-    <w:lsdException w:name="Subtitle" w:semiHidden="0" w:uiPriority="11" w:unhideWhenUsed="0" w:qFormat="1"/>
-    <w:lsdException w:name="Strong" w:semiHidden="0" w:uiPriority="22" w:unhideWhenUsed="0" w:qFormat="1"/>
-    <w:lsdException w:name="Emphasis" w:semiHidden="0" w:uiPriority="20" w:unhideWhenUsed="0" w:qFormat="1"/>
-    <w:lsdException w:name="Table Grid" w:semiHidden="0" w:uiPriority="59" w:unhideWhenUsed="0"/>
-    <w:lsdException w:name="Placeholder Text" w:unhideWhenUsed="0"/>
-    <w:lsdException w:name="No Spacing" w:semiHidden="0" w:uiPriority="1" w:unhideWhenUsed="0" w:qFormat="1"/>
-    <w:lsdException w:name="Light Shading" w:semiHidden="0" w:uiPriority="60" w:unhideWhenUsed="0"/>
-    <w:lsdException w:name="Light List" w:semiHidden="0" w:uiPriority="61" w:unhideWhenUsed="0"/>
-    <w:lsdException w:name="Light Grid" w:semiHidden="0" w:uiPriority="62" w:unhideWhenUsed="0"/>
-    <w:lsdException w:name="Medium Shading 1" w:semiHidden="0" w:uiPriority="63" w:unhideWhenUsed="0"/>
-    <w:lsdException w:name="Medium Shading 2" w:semiHidden="0" w:uiPriority="64" w:unhideWhenUsed="0"/>
-    <w:lsdException w:name="Medium List 1" w:semiHidden="0" w:uiPriority="65" w:unhideWhenUsed="0"/>
-    <w:lsdException w:name="Medium List 2" w:semiHidden="0" w:uiPriority="66" w:unhideWhenUsed="0"/>
-    <w:lsdException w:name="Medium Grid 1" w:semiHidden="0" w:uiPriority="67" w:unhideWhenUsed="0"/>
-    <w:lsdException w:name="Medium Grid 2" w:semiHidden="0" w:uiPriority="68" w:unhideWhenUsed="0"/>
-    <w:lsdException w:name="Medium Grid 3" w:semiHidden="0" w:uiPriority="69" w:unhideWhenUsed="0"/>
-    <w:lsdException w:name="Dark List" w:semiHidden="0" w:uiPriority="70" w:unhideWhenUsed="0"/>
-    <w:lsdException w:name="Colorful Shading" w:semiHidden="0" w:uiPriority="71" w:unhideWhenUsed="0"/>
-    <w:lsdException w:name="Colorful List" w:semiHidden="0" w:uiPriority="72" w:unhideWhenUsed="0"/>
-    <w:lsdException w:name="Colorful Grid" w:semiHidden="0" w:uiPriority="73" w:unhideWhenUsed="0"/>
-    <w:lsdException w:name="Light Shading Accent 1" w:semiHidden="0" w:uiPriority="60" w:unhideWhenUsed="0"/>
-    <w:lsdException w:name="Light List Accent 1" w:semiHidden="0" w:uiPriority="61" w:unhideWhenUsed="0"/>
-    <w:lsdException w:name="Light Grid Accent 1" w:semiHidden="0" w:uiPriority="62" w:unhideWhenUsed="0"/>
-    <w:lsdException w:name="Medium Shading 1 Accent 1" w:semiHidden="0" w:uiPriority="63" w:unhideWhenUsed="0"/>
-    <w:lsdException w:name="Medium Shading 2 Accent 1" w:semiHidden="0" w:uiPriority="64" w:unhideWhenUsed="0"/>
-    <w:lsdException w:name="Medium List 1 Accent 1" w:semiHidden="0" w:uiPriority="65" w:unhideWhenUsed="0"/>
-    <w:lsdException w:name="Revision" w:unhideWhenUsed="0"/>
-    <w:lsdException w:name="List Paragraph" w:semiHidden="0" w:uiPriority="34" w:unhideWhenUsed="0" w:qFormat="1"/>
-    <w:lsdException w:name="Quote" w:semiHidden="0" w:uiPriority="29" w:unhideWhenUsed="0" w:qFormat="1"/>
-    <w:lsdException w:name="Intense Quote" w:semiHidden="0" w:uiPriority="30" w:unhideWhenUsed="0" w:qFormat="1"/>
-    <w:lsdException w:name="Medium List 2 Accent 1" w:semiHidden="0" w:uiPriority="66" w:unhideWhenUsed="0"/>
-    <w:lsdException w:name="Medium Grid 1 Accent 1" w:semiHidden="0" w:uiPriority="67" w:unhideWhenUsed="0"/>
-    <w:lsdException w:name="Medium Grid 2 Accent 1" w:semiHidden="0" w:uiPriority="68" w:unhideWhenUsed="0"/>
-    <w:lsdException w:name="Medium Grid 3 Accent 1" w:semiHidden="0" w:uiPriority="69" w:unhideWhenUsed="0"/>
-    <w:lsdException w:name="Dark List Accent 1" w:semiHidden="0" w:uiPriority="70" w:unhideWhenUsed="0"/>
-    <w:lsdException w:name="Colorful Shading Accent 1" w:semiHidden="0" w:uiPriority="71" w:unhideWhenUsed="0"/>
-    <w:lsdException w:name="Colorful List Accent 1" w:semiHidden="0" w:uiPriority="72" w:unhideWhenUsed="0"/>
-    <w:lsdException w:name="Colorful Grid Accent 1" w:semiHidden="0" w:uiPriority="73" w:unhideWhenUsed="0"/>
-    <w:lsdException w:name="Light Shading Accent 2" w:semiHidden="0" w:uiPriority="60" w:unhideWhenUsed="0"/>
-    <w:lsdException w:name="Light List Accent 2" w:semiHidden="0" w:uiPriority="61" w:unhideWhenUsed="0"/>
-    <w:lsdException w:name="Light Grid Accent 2" w:semiHidden="0" w:uiPriority="62" w:unhideWhenUsed="0"/>
-    <w:lsdException w:name="Medium Shading 1 Accent 2" w:semiHidden="0" w:uiPriority="63" w:unhideWhenUsed="0"/>
-    <w:lsdException w:name="Medium Shading 2 Accent 2" w:semiHidden="0" w:uiPriority="64" w:unhideWhenUsed="0"/>
-    <w:lsdException w:name="Medium List 1 Accent 2" w:semiHidden="0" w:uiPriority="65" w:unhideWhenUsed="0"/>
-    <w:lsdException w:name="Medium List 2 Accent 2" w:semiHidden="0" w:uiPriority="66" w:unhideWhenUsed="0"/>
-    <w:lsdException w:name="Medium Grid 1 Accent 2" w:semiHidden="0" w:uiPriority="67" w:unhideWhenUsed="0"/>
-    <w:lsdException w:name="Medium Grid 2 Accent 2" w:semiHidden="0" w:uiPriority="68" w:unhideWhenUsed="0"/>
-    <w:lsdException w:name="Medium Grid 3 Accent 2" w:semiHidden="0" w:uiPriority="69" w:unhideWhenUsed="0"/>
-    <w:lsdException w:name="Dark List Accent 2" w:semiHidden="0" w:uiPriority="70" w:unhideWhenUsed="0"/>
-    <w:lsdException w:name="Colorful Shading Accent 2" w:semiHidden="0" w:uiPriority="71" w:unhideWhenUsed="0"/>
-    <w:lsdException w:name="Colorful List Accent 2" w:semiHidden="0" w:uiPriority="72" w:unhideWhenUsed="0"/>
-    <w:lsdException w:name="Colorful Grid Accent 2" w:semiHidden="0" w:uiPriority="73" w:unhideWhenUsed="0"/>
-    <w:lsdException w:name="Light Shading Accent 3" w:semiHidden="0" w:uiPriority="60" w:unhideWhenUsed="0"/>
-    <w:lsdException w:name="Light List Accent 3" w:semiHidden="0" w:uiPriority="61" w:unhideWhenUsed="0"/>
-    <w:lsdException w:name="Light Grid Accent 3" w:semiHidden="0" w:uiPriority="62" w:unhideWhenUsed="0"/>
-    <w:lsdException w:name="Medium Shading 1 Accent 3" w:semiHidden="0" w:uiPriority="63" w:unhideWhenUsed="0"/>
-    <w:lsdException w:name="Medium Shading 2 Accent 3" w:semiHidden="0" w:uiPriority="64" w:unhideWhenUsed="0"/>
-    <w:lsdException w:name="Medium List 1 Accent 3" w:semiHidden="0" w:uiPriority="65" w:unhideWhenUsed="0"/>
-    <w:lsdException w:name="Medium List 2 Accent 3" w:semiHidden="0" w:uiPriority="66" w:unhideWhenUsed="0"/>
-    <w:lsdException w:name="Medium Grid 1 Accent 3" w:semiHidden="0" w:uiPriority="67" w:unhideWhenUsed="0"/>
-    <w:lsdException w:name="Medium Grid 2 Accent 3" w:semiHidden="0" w:uiPriority="68" w:unhideWhenUsed="0"/>
-    <w:lsdException w:name="Medium Grid 3 Accent 3" w:semiHidden="0" w:uiPriority="69" w:unhideWhenUsed="0"/>
-    <w:lsdException w:name="Dark List Accent 3" w:semiHidden="0" w:uiPriority="70" w:unhideWhenUsed="0"/>
-    <w:lsdException w:name="Colorful Shading Accent 3" w:semiHidden="0" w:uiPriority="71" w:unhideWhenUsed="0"/>
-    <w:lsdException w:name="Colorful List Accent 3" w:semiHidden="0" w:uiPriority="72" w:unhideWhenUsed="0"/>
-    <w:lsdException w:name="Colorful Grid Accent 3" w:semiHidden="0" w:uiPriority="73" w:unhideWhenUsed="0"/>
-    <w:lsdException w:name="Light Shading Accent 4" w:semiHidden="0" w:uiPriority="60" w:unhideWhenUsed="0"/>
-    <w:lsdException w:name="Light List Accent 4" w:semiHidden="0" w:uiPriority="61" w:unhideWhenUsed="0"/>
-    <w:lsdException w:name="Light Grid Accent 4" w:semiHidden="0" w:uiPriority="62" w:unhideWhenUsed="0"/>
-    <w:lsdException w:name="Medium Shading 1 Accent 4" w:semiHidden="0" w:uiPriority="63" w:unhideWhenUsed="0"/>
-    <w:lsdException w:name="Medium Shading 2 Accent 4" w:semiHidden="0" w:uiPriority="64" w:unhideWhenUsed="0"/>
-    <w:lsdException w:name="Medium List 1 Accent 4" w:semiHidden="0" w:uiPriority="65" w:unhideWhenUsed="0"/>
-    <w:lsdException w:name="Medium List 2 Accent 4" w:semiHidden="0" w:uiPriority="66" w:unhideWhenUsed="0"/>
-    <w:lsdException w:name="Medium Grid 1 Accent 4" w:semiHidden="0" w:uiPriority="67" w:unhideWhenUsed="0"/>
-    <w:lsdException w:name="Medium Grid 2 Accent 4" w:semiHidden="0" w:uiPriority="68" w:unhideWhenUsed="0"/>
-    <w:lsdException w:name="Medium Grid 3 Accent 4" w:semiHidden="0" w:uiPriority="69" w:unhideWhenUsed="0"/>
-    <w:lsdException w:name="Dark List Accent 4" w:semiHidden="0" w:uiPriority="70" w:unhideWhenUsed="0"/>
-    <w:lsdException w:name="Colorful Shading Accent 4" w:semiHidden="0" w:uiPriority="71" w:unhideWhenUsed="0"/>
-    <w:lsdException w:name="Colorful List Accent 4" w:semiHidden="0" w:uiPriority="72" w:unhideWhenUsed="0"/>
-    <w:lsdException w:name="Colorful Grid Accent 4" w:semiHidden="0" w:uiPriority="73" w:unhideWhenUsed="0"/>
-    <w:lsdException w:name="Light Shading Accent 5" w:semiHidden="0" w:uiPriority="60" w:unhideWhenUsed="0"/>
-    <w:lsdException w:name="Light List Accent 5" w:semiHidden="0" w:uiPriority="61" w:unhideWhenUsed="0"/>
-    <w:lsdException w:name="Light Grid Accent 5" w:semiHidden="0" w:uiPriority="62" w:unhideWhenUsed="0"/>
-    <w:lsdException w:name="Medium Shading 1 Accent 5" w:semiHidden="0" w:uiPriority="63" w:unhideWhenUsed="0"/>
-    <w:lsdException w:name="Medium Shading 2 Accent 5" w:semiHidden="0" w:uiPriority="64" w:unhideWhenUsed="0"/>
-    <w:lsdException w:name="Medium List 1 Accent 5" w:semiHidden="0" w:uiPriority="65" w:unhideWhenUsed="0"/>
-    <w:lsdException w:name="Medium List 2 Accent 5" w:semiHidden="0" w:uiPriority="66" w:unhideWhenUsed="0"/>
-    <w:lsdException w:name="Medium Grid 1 Accent 5" w:semiHidden="0" w:uiPriority="67" w:unhideWhenUsed="0"/>
-    <w:lsdException w:name="Medium Grid 2 Accent 5" w:semiHidden="0" w:uiPriority="68" w:unhideWhenUsed="0"/>
-    <w:lsdException w:name="Medium Grid 3 Accent 5" w:semiHidden="0" w:uiPriority="69" w:unhideWhenUsed="0"/>
-    <w:lsdException w:name="Dark List Accent 5" w:semiHidden="0" w:uiPriority="70" w:unhideWhenUsed="0"/>
-    <w:lsdException w:name="Colorful Shading Accent 5" w:semiHidden="0" w:uiPriority="71" w:unhideWhenUsed="0"/>
-    <w:lsdException w:name="Colorful List Accent 5" w:semiHidden="0" w:uiPriority="72" w:unhideWhenUsed="0"/>
-    <w:lsdException w:name="Colorful Grid Accent 5" w:semiHidden="0" w:uiPriority="73" w:unhideWhenUsed="0"/>
-    <w:lsdException w:name="Light Shading Accent 6" w:semiHidden="0" w:uiPriority="60" w:unhideWhenUsed="0"/>
-    <w:lsdException w:name="Light List Accent 6" w:semiHidden="0" w:uiPriority="61" w:unhideWhenUsed="0"/>
-    <w:lsdException w:name="Light Grid Accent 6" w:semiHidden="0" w:uiPriority="62" w:unhideWhenUsed="0"/>
-    <w:lsdException w:name="Medium Shading 1 Accent 6" w:semiHidden="0" w:uiPriority="63" w:unhideWhenUsed="0"/>
-    <w:lsdException w:name="Medium Shading 2 Accent 6" w:semiHidden="0" w:uiPriority="64" w:unhideWhenUsed="0"/>
-    <w:lsdException w:name="Medium List 1 Accent 6" w:semiHidden="0" w:uiPriority="65" w:unhideWhenUsed="0"/>
-    <w:lsdException w:name="Medium List 2 Accent 6" w:semiHidden="0" w:uiPriority="66" w:unhideWhenUsed="0"/>
-    <w:lsdException w:name="Medium Grid 1 Accent 6" w:semiHidden="0" w:uiPriority="67" w:unhideWhenUsed="0"/>
-    <w:lsdException w:name="Medium Grid 2 Accent 6" w:semiHidden="0" w:uiPriority="68" w:unhideWhenUsed="0"/>
-    <w:lsdException w:name="Medium Grid 3 Accent 6" w:semiHidden="0" w:uiPriority="69" w:unhideWhenUsed="0"/>
-    <w:lsdException w:name="Dark List Accent 6" w:semiHidden="0" w:uiPriority="70" w:unhideWhenUsed="0"/>
-    <w:lsdException w:name="Colorful Shading Accent 6" w:semiHidden="0" w:uiPriority="71" w:unhideWhenUsed="0"/>
-    <w:lsdException w:name="Colorful List Accent 6" w:semiHidden="0" w:uiPriority="72" w:unhideWhenUsed="0"/>
-    <w:lsdException w:name="Colorful Grid Accent 6" w:semiHidden="0" w:uiPriority="73" w:unhideWhenUsed="0"/>
-    <w:lsdException w:name="Subtle Emphasis" w:semiHidden="0" w:uiPriority="19" w:unhideWhenUsed="0" w:qFormat="1"/>
-    <w:lsdException w:name="Intense Emphasis" w:semiHidden="0" w:uiPriority="21" w:unhideWhenUsed="0" w:qFormat="1"/>
-    <w:lsdException w:name="Subtle Reference" w:semiHidden="0" w:uiPriority="31" w:unhideWhenUsed="0" w:qFormat="1"/>
-    <w:lsdException w:name="Intense Reference" w:semiHidden="0" w:uiPriority="32" w:unhideWhenUsed="0" w:qFormat="1"/>
-    <w:lsdException w:name="Book Title" w:semiHidden="0" w:uiPriority="33" w:unhideWhenUsed="0" w:qFormat="1"/>
-    <w:lsdException w:name="Bibliography" w:uiPriority="37"/>
-    <w:lsdException w:name="TOC Heading" w:uiPriority="39" w:qFormat="1"/>
+  <w:latentStyles w:defLockedState="0" w:defUIPriority="99" w:defSemiHidden="0" w:defUnhideWhenUsed="0" w:defQFormat="0" w:count="376">
+    <w:lsdException w:name="Normal" w:uiPriority="0" w:qFormat="1"/>
+    <w:lsdException w:name="heading 1" w:uiPriority="9" w:qFormat="1"/>
+    <w:lsdException w:name="heading 2" w:semiHidden="1" w:uiPriority="9" w:unhideWhenUsed="1" w:qFormat="1"/>
+    <w:lsdException w:name="heading 3" w:semiHidden="1" w:uiPriority="9" w:unhideWhenUsed="1" w:qFormat="1"/>
+    <w:lsdException w:name="heading 4" w:semiHidden="1" w:uiPriority="9" w:unhideWhenUsed="1" w:qFormat="1"/>
+    <w:lsdException w:name="heading 5" w:semiHidden="1" w:uiPriority="9" w:unhideWhenUsed="1" w:qFormat="1"/>
+    <w:lsdException w:name="heading 6" w:semiHidden="1" w:uiPriority="9" w:unhideWhenUsed="1" w:qFormat="1"/>
+    <w:lsdException w:name="heading 7" w:semiHidden="1" w:uiPriority="9" w:unhideWhenUsed="1" w:qFormat="1"/>
+    <w:lsdException w:name="heading 8" w:semiHidden="1" w:uiPriority="9" w:unhideWhenUsed="1" w:qFormat="1"/>
+    <w:lsdException w:name="heading 9" w:semiHidden="1" w:uiPriority="9" w:unhideWhenUsed="1" w:qFormat="1"/>
+    <w:lsdException w:name="index 1" w:semiHidden="1" w:unhideWhenUsed="1"/>
+    <w:lsdException w:name="index 2" w:semiHidden="1" w:unhideWhenUsed="1"/>
+    <w:lsdException w:name="index 3" w:semiHidden="1" w:unhideWhenUsed="1"/>
+    <w:lsdException w:name="index 4" w:semiHidden="1" w:unhideWhenUsed="1"/>
+    <w:lsdException w:name="index 5" w:semiHidden="1" w:unhideWhenUsed="1"/>
+    <w:lsdException w:name="index 6" w:semiHidden="1" w:unhideWhenUsed="1"/>
+    <w:lsdException w:name="index 7" w:semiHidden="1" w:unhideWhenUsed="1"/>
+    <w:lsdException w:name="index 8" w:semiHidden="1" w:unhideWhenUsed="1"/>
+    <w:lsdException w:name="index 9" w:semiHidden="1" w:unhideWhenUsed="1"/>
+    <w:lsdException w:name="toc 1" w:semiHidden="1" w:uiPriority="39" w:unhideWhenUsed="1"/>
+    <w:lsdException w:name="toc 2" w:semiHidden="1" w:uiPriority="39" w:unhideWhenUsed="1"/>
+    <w:lsdException w:name="toc 3" w:semiHidden="1" w:uiPriority="39" w:unhideWhenUsed="1"/>
+    <w:lsdException w:name="toc 4" w:semiHidden="1" w:uiPriority="39" w:unhideWhenUsed="1"/>
+    <w:lsdException w:name="toc 5" w:semiHidden="1" w:uiPriority="39" w:unhideWhenUsed="1"/>
+    <w:lsdException w:name="toc 6" w:semiHidden="1" w:uiPriority="39" w:unhideWhenUsed="1"/>
+    <w:lsdException w:name="toc 7" w:semiHidden="1" w:uiPriority="39" w:unhideWhenUsed="1"/>
+    <w:lsdException w:name="toc 8" w:semiHidden="1" w:uiPriority="39" w:unhideWhenUsed="1"/>
+    <w:lsdException w:name="toc 9" w:semiHidden="1" w:uiPriority="39" w:unhideWhenUsed="1"/>
+    <w:lsdException w:name="Normal Indent" w:semiHidden="1" w:unhideWhenUsed="1"/>
+    <w:lsdException w:name="footnote text" w:semiHidden="1" w:unhideWhenUsed="1"/>
+    <w:lsdException w:name="annotation text" w:semiHidden="1" w:unhideWhenUsed="1"/>
+    <w:lsdException w:name="header" w:semiHidden="1" w:unhideWhenUsed="1"/>
+    <w:lsdException w:name="footer" w:semiHidden="1" w:unhideWhenUsed="1"/>
+    <w:lsdException w:name="index heading" w:semiHidden="1" w:unhideWhenUsed="1"/>
+    <w:lsdException w:name="caption" w:semiHidden="1" w:uiPriority="35" w:unhideWhenUsed="1" w:qFormat="1"/>
+    <w:lsdException w:name="table of figures" w:semiHidden="1" w:unhideWhenUsed="1"/>
+    <w:lsdException w:name="envelope address" w:semiHidden="1" w:unhideWhenUsed="1"/>
+    <w:lsdException w:name="envelope return" w:semiHidden="1" w:unhideWhenUsed="1"/>
+    <w:lsdException w:name="footnote reference" w:semiHidden="1" w:unhideWhenUsed="1"/>
+    <w:lsdException w:name="annotation reference" w:semiHidden="1" w:unhideWhenUsed="1"/>
+    <w:lsdException w:name="line number" w:semiHidden="1" w:unhideWhenUsed="1"/>
+    <w:lsdException w:name="page number" w:semiHidden="1" w:unhideWhenUsed="1"/>
+    <w:lsdException w:name="endnote reference" w:semiHidden="1" w:unhideWhenUsed="1"/>
+    <w:lsdException w:name="endnote text" w:semiHidden="1" w:unhideWhenUsed="1"/>
+    <w:lsdException w:name="table of authorities" w:semiHidden="1" w:unhideWhenUsed="1"/>
+    <w:lsdException w:name="macro" w:semiHidden="1" w:unhideWhenUsed="1"/>
+    <w:lsdException w:name="toa heading" w:semiHidden="1" w:unhideWhenUsed="1"/>
+    <w:lsdException w:name="List" w:semiHidden="1" w:unhideWhenUsed="1"/>
+    <w:lsdException w:name="List Bullet" w:semiHidden="1" w:unhideWhenUsed="1"/>
+    <w:lsdException w:name="List Number" w:semiHidden="1" w:unhideWhenUsed="1"/>
+    <w:lsdException w:name="List 2" w:semiHidden="1" w:unhideWhenUsed="1"/>
+    <w:lsdException w:name="List 3" w:semiHidden="1" w:unhideWhenUsed="1"/>
+    <w:lsdException w:name="List 4" w:semiHidden="1" w:unhideWhenUsed="1"/>
+    <w:lsdException w:name="List 5" w:semiHidden="1" w:unhideWhenUsed="1"/>
+    <w:lsdException w:name="List Bullet 2" w:semiHidden="1" w:unhideWhenUsed="1"/>
+    <w:lsdException w:name="List Bullet 3" w:semiHidden="1" w:unhideWhenUsed="1"/>
+    <w:lsdException w:name="List Bullet 4" w:semiHidden="1" w:unhideWhenUsed="1"/>
+    <w:lsdException w:name="List Bullet 5" w:semiHidden="1" w:unhideWhenUsed="1"/>
+    <w:lsdException w:name="List Number 2" w:semiHidden="1" w:unhideWhenUsed="1"/>
+    <w:lsdException w:name="List Number 3" w:semiHidden="1" w:unhideWhenUsed="1"/>
+    <w:lsdException w:name="List Number 4" w:semiHidden="1" w:unhideWhenUsed="1"/>
+    <w:lsdException w:name="List Number 5" w:semiHidden="1" w:unhideWhenUsed="1"/>
+    <w:lsdException w:name="Title" w:uiPriority="10" w:qFormat="1"/>
+    <w:lsdException w:name="Closing" w:semiHidden="1" w:unhideWhenUsed="1"/>
+    <w:lsdException w:name="Signature" w:semiHidden="1" w:unhideWhenUsed="1"/>
+    <w:lsdException w:name="Default Paragraph Font" w:semiHidden="1" w:uiPriority="1" w:unhideWhenUsed="1"/>
+    <w:lsdException w:name="Body Text" w:semiHidden="1" w:unhideWhenUsed="1"/>
+    <w:lsdException w:name="Body Text Indent" w:semiHidden="1" w:unhideWhenUsed="1"/>
+    <w:lsdException w:name="List Continue" w:semiHidden="1" w:unhideWhenUsed="1"/>
+    <w:lsdException w:name="List Continue 2" w:semiHidden="1" w:unhideWhenUsed="1"/>
+    <w:lsdException w:name="List Continue 3" w:semiHidden="1" w:unhideWhenUsed="1"/>
+    <w:lsdException w:name="List Continue 4" w:semiHidden="1" w:unhideWhenUsed="1"/>
+    <w:lsdException w:name="List Continue 5" w:semiHidden="1" w:unhideWhenUsed="1"/>
+    <w:lsdException w:name="Message Header" w:semiHidden="1" w:unhideWhenUsed="1"/>
+    <w:lsdException w:name="Subtitle" w:uiPriority="11" w:qFormat="1"/>
+    <w:lsdException w:name="Salutation" w:semiHidden="1" w:unhideWhenUsed="1"/>
+    <w:lsdException w:name="Date" w:semiHidden="1" w:unhideWhenUsed="1"/>
+    <w:lsdException w:name="Body Text First Indent" w:semiHidden="1" w:unhideWhenUsed="1"/>
+    <w:lsdException w:name="Body Text First Indent 2" w:semiHidden="1" w:unhideWhenUsed="1"/>
+    <w:lsdException w:name="Note Heading" w:semiHidden="1" w:unhideWhenUsed="1"/>
+    <w:lsdException w:name="Body Text 2" w:semiHidden="1" w:unhideWhenUsed="1"/>
+    <w:lsdException w:name="Body Text 3" w:semiHidden="1" w:unhideWhenUsed="1"/>
+    <w:lsdException w:name="Body Text Indent 2" w:semiHidden="1" w:unhideWhenUsed="1"/>
+    <w:lsdException w:name="Body Text Indent 3" w:semiHidden="1" w:unhideWhenUsed="1"/>
+    <w:lsdException w:name="Block Text" w:semiHidden="1" w:unhideWhenUsed="1"/>
+    <w:lsdException w:name="Hyperlink" w:semiHidden="1" w:unhideWhenUsed="1"/>
+    <w:lsdException w:name="FollowedHyperlink" w:semiHidden="1" w:unhideWhenUsed="1"/>
+    <w:lsdException w:name="Strong" w:uiPriority="22" w:qFormat="1"/>
+    <w:lsdException w:name="Emphasis" w:uiPriority="20" w:qFormat="1"/>
+    <w:lsdException w:name="Document Map" w:semiHidden="1" w:unhideWhenUsed="1"/>
+    <w:lsdException w:name="Plain Text" w:semiHidden="1" w:unhideWhenUsed="1"/>
+    <w:lsdException w:name="E-mail Signature" w:semiHidden="1" w:unhideWhenUsed="1"/>
+    <w:lsdException w:name="HTML Top of Form" w:semiHidden="1" w:unhideWhenUsed="1"/>
+    <w:lsdException w:name="HTML Bottom of Form" w:semiHidden="1" w:unhideWhenUsed="1"/>
+    <w:lsdException w:name="Normal (Web)" w:semiHidden="1" w:unhideWhenUsed="1"/>
+    <w:lsdException w:name="HTML Acronym" w:semiHidden="1" w:unhideWhenUsed="1"/>
+    <w:lsdException w:name="HTML Address" w:semiHidden="1" w:unhideWhenUsed="1"/>
+    <w:lsdException w:name="HTML Cite" w:semiHidden="1" w:unhideWhenUsed="1"/>
+    <w:lsdException w:name="HTML Code" w:semiHidden="1" w:unhideWhenUsed="1"/>
+    <w:lsdException w:name="HTML Definition" w:semiHidden="1" w:unhideWhenUsed="1"/>
+    <w:lsdException w:name="HTML Keyboard" w:semiHidden="1" w:unhideWhenUsed="1"/>
+    <w:lsdException w:name="HTML Preformatted" w:semiHidden="1" w:unhideWhenUsed="1"/>
+    <w:lsdException w:name="HTML Sample" w:semiHidden="1" w:unhideWhenUsed="1"/>
+    <w:lsdException w:name="HTML Typewriter" w:semiHidden="1" w:unhideWhenUsed="1"/>
+    <w:lsdException w:name="HTML Variable" w:semiHidden="1" w:unhideWhenUsed="1"/>
+    <w:lsdException w:name="Normal Table" w:semiHidden="1" w:unhideWhenUsed="1"/>
+    <w:lsdException w:name="annotation subject" w:semiHidden="1" w:unhideWhenUsed="1"/>
+    <w:lsdException w:name="No List" w:semiHidden="1" w:unhideWhenUsed="1"/>
+    <w:lsdException w:name="Outline List 1" w:semiHidden="1" w:unhideWhenUsed="1"/>
+    <w:lsdException w:name="Outline List 2" w:semiHidden="1" w:unhideWhenUsed="1"/>
+    <w:lsdException w:name="Outline List 3" w:semiHidden="1" w:unhideWhenUsed="1"/>
+    <w:lsdException w:name="Table Simple 1" w:semiHidden="1" w:unhideWhenUsed="1"/>
+    <w:lsdException w:name="Table Simple 2" w:semiHidden="1" w:unhideWhenUsed="1"/>
+    <w:lsdException w:name="Table Simple 3" w:semiHidden="1" w:unhideWhenUsed="1"/>
+    <w:lsdException w:name="Table Classic 1" w:semiHidden="1" w:unhideWhenUsed="1"/>
+    <w:lsdException w:name="Table Classic 2" w:semiHidden="1" w:unhideWhenUsed="1"/>
+    <w:lsdException w:name="Table Classic 3" w:semiHidden="1" w:unhideWhenUsed="1"/>
+    <w:lsdException w:name="Table Classic 4" w:semiHidden="1" w:unhideWhenUsed="1"/>
+    <w:lsdException w:name="Table Colorful 1" w:semiHidden="1" w:unhideWhenUsed="1"/>
+    <w:lsdException w:name="Table Colorful 2" w:semiHidden="1" w:unhideWhenUsed="1"/>
+    <w:lsdException w:name="Table Colorful 3" w:semiHidden="1" w:unhideWhenUsed="1"/>
+    <w:lsdException w:name="Table Columns 1" w:semiHidden="1" w:unhideWhenUsed="1"/>
+    <w:lsdException w:name="Table Columns 2" w:semiHidden="1" w:unhideWhenUsed="1"/>
+    <w:lsdException w:name="Table Columns 3" w:semiHidden="1" w:unhideWhenUsed="1"/>
+    <w:lsdException w:name="Table Columns 4" w:semiHidden="1" w:unhideWhenUsed="1"/>
+    <w:lsdException w:name="Table Columns 5" w:semiHidden="1" w:unhideWhenUsed="1"/>
+    <w:lsdException w:name="Table Grid 1" w:semiHidden="1" w:unhideWhenUsed="1"/>
+    <w:lsdException w:name="Table Grid 2" w:semiHidden="1" w:unhideWhenUsed="1"/>
+    <w:lsdException w:name="Table Grid 3" w:semiHidden="1" w:unhideWhenUsed="1"/>
+    <w:lsdException w:name="Table Grid 4" w:semiHidden="1" w:unhideWhenUsed="1"/>
+    <w:lsdException w:name="Table Grid 5" w:semiHidden="1" w:unhideWhenUsed="1"/>
+    <w:lsdException w:name="Table Grid 6" w:semiHidden="1" w:unhideWhenUsed="1"/>
+    <w:lsdException w:name="Table Grid 7" w:semiHidden="1" w:unhideWhenUsed="1"/>
+    <w:lsdException w:name="Table Grid 8" w:semiHidden="1" w:unhideWhenUsed="1"/>
+    <w:lsdException w:name="Table List 1" w:semiHidden="1" w:unhideWhenUsed="1"/>
+    <w:lsdException w:name="Table List 2" w:semiHidden="1" w:unhideWhenUsed="1"/>
+    <w:lsdException w:name="Table List 3" w:semiHidden="1" w:unhideWhenUsed="1"/>
+    <w:lsdException w:name="Table List 4" w:semiHidden="1" w:unhideWhenUsed="1"/>
+    <w:lsdException w:name="Table List 5" w:semiHidden="1" w:unhideWhenUsed="1"/>
+    <w:lsdException w:name="Table List 6" w:semiHidden="1" w:unhideWhenUsed="1"/>
+    <w:lsdException w:name="Table List 7" w:semiHidden="1" w:unhideWhenUsed="1"/>
+    <w:lsdException w:name="Table List 8" w:semiHidden="1" w:unhideWhenUsed="1"/>
+    <w:lsdException w:name="Table 3D effects 1" w:semiHidden="1" w:unhideWhenUsed="1"/>
+    <w:lsdException w:name="Table 3D effects 2" w:semiHidden="1" w:unhideWhenUsed="1"/>
+    <w:lsdException w:name="Table 3D effects 3" w:semiHidden="1" w:unhideWhenUsed="1"/>
+    <w:lsdException w:name="Table Contemporary" w:semiHidden="1" w:unhideWhenUsed="1"/>
+    <w:lsdException w:name="Table Elegant" w:semiHidden="1" w:unhideWhenUsed="1"/>
+    <w:lsdException w:name="Table Professional" w:semiHidden="1" w:unhideWhenUsed="1"/>
+    <w:lsdException w:name="Table Subtle 1" w:semiHidden="1" w:unhideWhenUsed="1"/>
+    <w:lsdException w:name="Table Subtle 2" w:semiHidden="1" w:unhideWhenUsed="1"/>
+    <w:lsdException w:name="Table Web 1" w:semiHidden="1" w:unhideWhenUsed="1"/>
+    <w:lsdException w:name="Table Web 2" w:semiHidden="1" w:unhideWhenUsed="1"/>
+    <w:lsdException w:name="Table Web 3" w:semiHidden="1" w:unhideWhenUsed="1"/>
+    <w:lsdException w:name="Balloon Text" w:semiHidden="1" w:unhideWhenUsed="1"/>
+    <w:lsdException w:name="Table Grid" w:uiPriority="59"/>
+    <w:lsdException w:name="Table Theme" w:semiHidden="1" w:unhideWhenUsed="1"/>
+    <w:lsdException w:name="Placeholder Text" w:semiHidden="1"/>
+    <w:lsdException w:name="No Spacing" w:uiPriority="1" w:qFormat="1"/>
+    <w:lsdException w:name="Light Shading" w:uiPriority="60"/>
+    <w:lsdException w:name="Light List" w:uiPriority="61"/>
+    <w:lsdException w:name="Light Grid" w:uiPriority="62"/>
+    <w:lsdException w:name="Medium Shading 1" w:uiPriority="63"/>
+    <w:lsdException w:name="Medium Shading 2" w:uiPriority="64"/>
+    <w:lsdException w:name="Medium List 1" w:uiPriority="65"/>
+    <w:lsdException w:name="Medium List 2" w:uiPriority="66"/>
+    <w:lsdException w:name="Medium Grid 1" w:uiPriority="67"/>
+    <w:lsdException w:name="Medium Grid 2" w:uiPriority="68"/>
+    <w:lsdException w:name="Medium Grid 3" w:uiPriority="69"/>
+    <w:lsdException w:name="Dark List" w:uiPriority="70"/>
+    <w:lsdException w:name="Colorful Shading" w:uiPriority="71"/>
+    <w:lsdException w:name="Colorful List" w:uiPriority="72"/>
+    <w:lsdException w:name="Colorful Grid" w:uiPriority="73"/>
+    <w:lsdException w:name="Light Shading Accent 1" w:uiPriority="60"/>
+    <w:lsdException w:name="Light List Accent 1" w:uiPriority="61"/>
+    <w:lsdException w:name="Light Grid Accent 1" w:uiPriority="62"/>
+    <w:lsdException w:name="Medium Shading 1 Accent 1" w:uiPriority="63"/>
+    <w:lsdException w:name="Medium Shading 2 Accent 1" w:uiPriority="64"/>
+    <w:lsdException w:name="Medium List 1 Accent 1" w:uiPriority="65"/>
+    <w:lsdException w:name="Revision" w:semiHidden="1"/>
+    <w:lsdException w:name="List Paragraph" w:uiPriority="34" w:qFormat="1"/>
+    <w:lsdException w:name="Quote" w:uiPriority="29" w:qFormat="1"/>
+    <w:lsdException w:name="Intense Quote" w:uiPriority="30" w:qFormat="1"/>
+    <w:lsdException w:name="Medium List 2 Accent 1" w:uiPriority="66"/>
+    <w:lsdException w:name="Medium Grid 1 Accent 1" w:uiPriority="67"/>
+    <w:lsdException w:name="Medium Grid 2 Accent 1" w:uiPriority="68"/>
+    <w:lsdException w:name="Medium Grid 3 Accent 1" w:uiPriority="69"/>
+    <w:lsdException w:name="Dark List Accent 1" w:uiPriority="70"/>
+    <w:lsdException w:name="Colorful Shading Accent 1" w:uiPriority="71"/>
+    <w:lsdException w:name="Colorful List Accent 1" w:uiPriority="72"/>
+    <w:lsdException w:name="Colorful Grid Accent 1" w:uiPriority="73"/>
+    <w:lsdException w:name="Light Shading Accent 2" w:uiPriority="60"/>
+    <w:lsdException w:name="Light List Accent 2" w:uiPriority="61"/>
+    <w:lsdException w:name="Light Grid Accent 2" w:uiPriority="62"/>
+    <w:lsdException w:name="Medium Shading 1 Accent 2" w:uiPriority="63"/>
+    <w:lsdException w:name="Medium Shading 2 Accent 2" w:uiPriority="64"/>
+    <w:lsdException w:name="Medium List 1 Accent 2" w:uiPriority="65"/>
+    <w:lsdException w:name="Medium List 2 Accent 2" w:uiPriority="66"/>
+    <w:lsdException w:name="Medium Grid 1 Accent 2" w:uiPriority="67"/>
+    <w:lsdException w:name="Medium Grid 2 Accent 2" w:uiPriority="68"/>
+    <w:lsdException w:name="Medium Grid 3 Accent 2" w:uiPriority="69"/>
+    <w:lsdException w:name="Dark List Accent 2" w:uiPriority="70"/>
+    <w:lsdException w:name="Colorful Shading Accent 2" w:uiPriority="71"/>
+    <w:lsdException w:name="Colorful List Accent 2" w:uiPriority="72"/>
+    <w:lsdException w:name="Colorful Grid Accent 2" w:uiPriority="73"/>
+    <w:lsdException w:name="Light Shading Accent 3" w:uiPriority="60"/>
+    <w:lsdException w:name="Light List Accent 3" w:uiPriority="61"/>
+    <w:lsdException w:name="Light Grid Accent 3" w:uiPriority="62"/>
+    <w:lsdException w:name="Medium Shading 1 Accent 3" w:uiPriority="63"/>
+    <w:lsdException w:name="Medium Shading 2 Accent 3" w:uiPriority="64"/>
+    <w:lsdException w:name="Medium List 1 Accent 3" w:uiPriority="65"/>
+    <w:lsdException w:name="Medium List 2 Accent 3" w:uiPriority="66"/>
+    <w:lsdException w:name="Medium Grid 1 Accent 3" w:uiPriority="67"/>
+    <w:lsdException w:name="Medium Grid 2 Accent 3" w:uiPriority="68"/>
+    <w:lsdException w:name="Medium Grid 3 Accent 3" w:uiPriority="69"/>
+    <w:lsdException w:name="Dark List Accent 3" w:uiPriority="70"/>
+    <w:lsdException w:name="Colorful Shading Accent 3" w:uiPriority="71"/>
+    <w:lsdException w:name="Colorful List Accent 3" w:uiPriority="72"/>
+    <w:lsdException w:name="Colorful Grid Accent 3" w:uiPriority="73"/>
+    <w:lsdException w:name="Light Shading Accent 4" w:uiPriority="60"/>
+    <w:lsdException w:name="Light List Accent 4" w:uiPriority="61"/>
+    <w:lsdException w:name="Light Grid Accent 4" w:uiPriority="62"/>
+    <w:lsdException w:name="Medium Shading 1 Accent 4" w:uiPriority="63"/>
+    <w:lsdException w:name="Medium Shading 2 Accent 4" w:uiPriority="64"/>
+    <w:lsdException w:name="Medium List 1 Accent 4" w:uiPriority="65"/>
+    <w:lsdException w:name="Medium List 2 Accent 4" w:uiPriority="66"/>
+    <w:lsdException w:name="Medium Grid 1 Accent 4" w:uiPriority="67"/>
+    <w:lsdException w:name="Medium Grid 2 Accent 4" w:uiPriority="68"/>
+    <w:lsdException w:name="Medium Grid 3 Accent 4" w:uiPriority="69"/>
+    <w:lsdException w:name="Dark List Accent 4" w:uiPriority="70"/>
+    <w:lsdException w:name="Colorful Shading Accent 4" w:uiPriority="71"/>
+    <w:lsdException w:name="Colorful List Accent 4" w:uiPriority="72"/>
+    <w:lsdException w:name="Colorful Grid Accent 4" w:uiPriority="73"/>
+    <w:lsdException w:name="Light Shading Accent 5" w:uiPriority="60"/>
+    <w:lsdException w:name="Light List Accent 5" w:uiPriority="61"/>
+    <w:lsdException w:name="Light Grid Accent 5" w:uiPriority="62"/>
+    <w:lsdException w:name="Medium Shading 1 Accent 5" w:uiPriority="63"/>
+    <w:lsdException w:name="Medium Shading 2 Accent 5" w:uiPriority="64"/>
+    <w:lsdException w:name="Medium List 1 Accent 5" w:uiPriority="65"/>
+    <w:lsdException w:name="Medium List 2 Accent 5" w:uiPriority="66"/>
+    <w:lsdException w:name="Medium Grid 1 Accent 5" w:uiPriority="67"/>
+    <w:lsdException w:name="Medium Grid 2 Accent 5" w:uiPriority="68"/>
+    <w:lsdException w:name="Medium Grid 3 Accent 5" w:uiPriority="69"/>
+    <w:lsdException w:name="Dark List Accent 5" w:uiPriority="70"/>
+    <w:lsdException w:name="Colorful Shading Accent 5" w:uiPriority="71"/>
+    <w:lsdException w:name="Colorful List Accent 5" w:uiPriority="72"/>
+    <w:lsdException w:name="Colorful Grid Accent 5" w:uiPriority="73"/>
+    <w:lsdException w:name="Light Shading Accent 6" w:uiPriority="60"/>
+    <w:lsdException w:name="Light List Accent 6" w:uiPriority="61"/>
+    <w:lsdException w:name="Light Grid Accent 6" w:uiPriority="62"/>
+    <w:lsdException w:name="Medium Shading 1 Accent 6" w:uiPriority="63"/>
+    <w:lsdException w:name="Medium Shading 2 Accent 6" w:uiPriority="64"/>
+    <w:lsdException w:name="Medium List 1 Accent 6" w:uiPriority="65"/>
+    <w:lsdException w:name="Medium List 2 Accent 6" w:uiPriority="66"/>
+    <w:lsdException w:name="Medium Grid 1 Accent 6" w:uiPriority="67"/>
+    <w:lsdException w:name="Medium Grid 2 Accent 6" w:uiPriority="68"/>
+    <w:lsdException w:name="Medium Grid 3 Accent 6" w:uiPriority="69"/>
+    <w:lsdException w:name="Dark List Accent 6" w:uiPriority="70"/>
+    <w:lsdException w:name="Colorful Shading Accent 6" w:uiPriority="71"/>
+    <w:lsdException w:name="Colorful List Accent 6" w:uiPriority="72"/>
+    <w:lsdException w:name="Colorful Grid Accent 6" w:uiPriority="73"/>
+    <w:lsdException w:name="Subtle Emphasis" w:uiPriority="19" w:qFormat="1"/>
+    <w:lsdException w:name="Intense Emphasis" w:uiPriority="21" w:qFormat="1"/>
+    <w:lsdException w:name="Subtle Reference" w:uiPriority="31" w:qFormat="1"/>
+    <w:lsdException w:name="Intense Reference" w:uiPriority="32" w:qFormat="1"/>
+    <w:lsdException w:name="Book Title" w:uiPriority="33" w:qFormat="1"/>
+    <w:lsdException w:name="Bibliography" w:semiHidden="1" w:uiPriority="37" w:unhideWhenUsed="1"/>
+    <w:lsdException w:name="TOC Heading" w:semiHidden="1" w:uiPriority="39" w:unhideWhenUsed="1" w:qFormat="1"/>
+    <w:lsdException w:name="Plain Table 1" w:uiPriority="41"/>
+    <w:lsdException w:name="Plain Table 2" w:uiPriority="42"/>
+    <w:lsdException w:name="Plain Table 3" w:uiPriority="43"/>
+    <w:lsdException w:name="Plain Table 4" w:uiPriority="44"/>
+    <w:lsdException w:name="Plain Table 5" w:uiPriority="45"/>
+    <w:lsdException w:name="Grid Table Light" w:uiPriority="40"/>
+    <w:lsdException w:name="Grid Table 1 Light" w:uiPriority="46"/>
+    <w:lsdException w:name="Grid Table 2" w:uiPriority="47"/>
+    <w:lsdException w:name="Grid Table 3" w:uiPriority="48"/>
+    <w:lsdException w:name="Grid Table 4" w:uiPriority="49"/>
+    <w:lsdException w:name="Grid Table 5 Dark" w:uiPriority="50"/>
+    <w:lsdException w:name="Grid Table 6 Colorful" w:uiPriority="51"/>
+    <w:lsdException w:name="Grid Table 7 Colorful" w:uiPriority="52"/>
+    <w:lsdException w:name="Grid Table 1 Light Accent 1" w:uiPriority="46"/>
+    <w:lsdException w:name="Grid Table 2 Accent 1" w:uiPriority="47"/>
+    <w:lsdException w:name="Grid Table 3 Accent 1" w:uiPriority="48"/>
+    <w:lsdException w:name="Grid Table 4 Accent 1" w:uiPriority="49"/>
+    <w:lsdException w:name="Grid Table 5 Dark Accent 1" w:uiPriority="50"/>
+    <w:lsdException w:name="Grid Table 6 Colorful Accent 1" w:uiPriority="51"/>
+    <w:lsdException w:name="Grid Table 7 Colorful Accent 1" w:uiPriority="52"/>
+    <w:lsdException w:name="Grid Table 1 Light Accent 2" w:uiPriority="46"/>
+    <w:lsdException w:name="Grid Table 2 Accent 2" w:uiPriority="47"/>
+    <w:lsdException w:name="Grid Table 3 Accent 2" w:uiPriority="48"/>
+    <w:lsdException w:name="Grid Table 4 Accent 2" w:uiPriority="49"/>
+    <w:lsdException w:name="Grid Table 5 Dark Accent 2" w:uiPriority="50"/>
+    <w:lsdException w:name="Grid Table 6 Colorful Accent 2" w:uiPriority="51"/>
+    <w:lsdException w:name="Grid Table 7 Colorful Accent 2" w:uiPriority="52"/>
+    <w:lsdException w:name="Grid Table 1 Light Accent 3" w:uiPriority="46"/>
+    <w:lsdException w:name="Grid Table 2 Accent 3" w:uiPriority="47"/>
+    <w:lsdException w:name="Grid Table 3 Accent 3" w:uiPriority="48"/>
+    <w:lsdException w:name="Grid Table 4 Accent 3" w:uiPriority="49"/>
+    <w:lsdException w:name="Grid Table 5 Dark Accent 3" w:uiPriority="50"/>
+    <w:lsdException w:name="Grid Table 6 Colorful Accent 3" w:uiPriority="51"/>
+    <w:lsdException w:name="Grid Table 7 Colorful Accent 3" w:uiPriority="52"/>
+    <w:lsdException w:name="Grid Table 1 Light Accent 4" w:uiPriority="46"/>
+    <w:lsdException w:name="Grid Table 2 Accent 4" w:uiPriority="47"/>
+    <w:lsdException w:name="Grid Table 3 Accent 4" w:uiPriority="48"/>
+    <w:lsdException w:name="Grid Table 4 Accent 4" w:uiPriority="49"/>
+    <w:lsdException w:name="Grid Table 5 Dark Accent 4" w:uiPriority="50"/>
+    <w:lsdException w:name="Grid Table 6 Colorful Accent 4" w:uiPriority="51"/>
+    <w:lsdException w:name="Grid Table 7 Colorful Accent 4" w:uiPriority="52"/>
+    <w:lsdException w:name="Grid Table 1 Light Accent 5" w:uiPriority="46"/>
+    <w:lsdException w:name="Grid Table 2 Accent 5" w:uiPriority="47"/>
+    <w:lsdException w:name="Grid Table 3 Accent 5" w:uiPriority="48"/>
+    <w:lsdException w:name="Grid Table 4 Accent 5" w:uiPriority="49"/>
+    <w:lsdException w:name="Grid Table 5 Dark Accent 5" w:uiPriority="50"/>
+    <w:lsdException w:name="Grid Table 6 Colorful Accent 5" w:uiPriority="51"/>
+    <w:lsdException w:name="Grid Table 7 Colorful Accent 5" w:uiPriority="52"/>
+    <w:lsdException w:name="Grid Table 1 Light Accent 6" w:uiPriority="46"/>
+    <w:lsdException w:name="Grid Table 2 Accent 6" w:uiPriority="47"/>
+    <w:lsdException w:name="Grid Table 3 Accent 6" w:uiPriority="48"/>
+    <w:lsdException w:name="Grid Table 4 Accent 6" w:uiPriority="49"/>
+    <w:lsdException w:name="Grid Table 5 Dark Accent 6" w:uiPriority="50"/>
+    <w:lsdException w:name="Grid Table 6 Colorful Accent 6" w:uiPriority="51"/>
+    <w:lsdException w:name="Grid Table 7 Colorful Accent 6" w:uiPriority="52"/>
+    <w:lsdException w:name="List Table 1 Light" w:uiPriority="46"/>
+    <w:lsdException w:name="List Table 2" w:uiPriority="47"/>
+    <w:lsdException w:name="List Table 3" w:uiPriority="48"/>
+    <w:lsdException w:name="List Table 4" w:uiPriority="49"/>
+    <w:lsdException w:name="List Table 5 Dark" w:uiPriority="50"/>
+    <w:lsdException w:name="List Table 6 Colorful" w:uiPriority="51"/>
+    <w:lsdException w:name="List Table 7 Colorful" w:uiPriority="52"/>
+    <w:lsdException w:name="List Table 1 Light Accent 1" w:uiPriority="46"/>
+    <w:lsdException w:name="List Table 2 Accent 1" w:uiPriority="47"/>
+    <w:lsdException w:name="List Table 3 Accent 1" w:uiPriority="48"/>
+    <w:lsdException w:name="List Table 4 Accent 1" w:uiPriority="49"/>
+    <w:lsdException w:name="List Table 5 Dark Accent 1" w:uiPriority="50"/>
+    <w:lsdException w:name="List Table 6 Colorful Accent 1" w:uiPriority="51"/>
+    <w:lsdException w:name="List Table 7 Colorful Accent 1" w:uiPriority="52"/>
+    <w:lsdException w:name="List Table 1 Light Accent 2" w:uiPriority="46"/>
+    <w:lsdException w:name="List Table 2 Accent 2" w:uiPriority="47"/>
+    <w:lsdException w:name="List Table 3 Accent 2" w:uiPriority="48"/>
+    <w:lsdException w:name="List Table 4 Accent 2" w:uiPriority="49"/>
+    <w:lsdException w:name="List Table 5 Dark Accent 2" w:uiPriority="50"/>
+    <w:lsdException w:name="List Table 6 Colorful Accent 2" w:uiPriority="51"/>
+    <w:lsdException w:name="List Table 7 Colorful Accent 2" w:uiPriority="52"/>
+    <w:lsdException w:name="List Table 1 Light Accent 3" w:uiPriority="46"/>
+    <w:lsdException w:name="List Table 2 Accent 3" w:uiPriority="47"/>
+    <w:lsdException w:name="List Table 3 Accent 3" w:uiPriority="48"/>
+    <w:lsdException w:name="List Table 4 Accent 3" w:uiPriority="49"/>
+    <w:lsdException w:name="List Table 5 Dark Accent 3" w:uiPriority="50"/>
+    <w:lsdException w:name="List Table 6 Colorful Accent 3" w:uiPriority="51"/>
+    <w:lsdException w:name="List Table 7 Colorful Accent 3" w:uiPriority="52"/>
+    <w:lsdException w:name="List Table 1 Light Accent 4" w:uiPriority="46"/>
+    <w:lsdException w:name="List Table 2 Accent 4" w:uiPriority="47"/>
+    <w:lsdException w:name="List Table 3 Accent 4" w:uiPriority="48"/>
+    <w:lsdException w:name="List Table 4 Accent 4" w:uiPriority="49"/>
+    <w:lsdException w:name="List Table 5 Dark Accent 4" w:uiPriority="50"/>
+    <w:lsdException w:name="List Table 6 Colorful Accent 4" w:uiPriority="51"/>
+    <w:lsdException w:name="List Table 7 Colorful Accent 4" w:uiPriority="52"/>
+    <w:lsdException w:name="List Table 1 Light Accent 5" w:uiPriority="46"/>
+    <w:lsdException w:name="List Table 2 Accent 5" w:uiPriority="47"/>
+    <w:lsdException w:name="List Table 3 Accent 5" w:uiPriority="48"/>
+    <w:lsdException w:name="List Table 4 Accent 5" w:uiPriority="49"/>
+    <w:lsdException w:name="List Table 5 Dark Accent 5" w:uiPriority="50"/>
+    <w:lsdException w:name="List Table 6 Colorful Accent 5" w:uiPriority="51"/>
+    <w:lsdException w:name="List Table 7 Colorful Accent 5" w:uiPriority="52"/>
+    <w:lsdException w:name="List Table 1 Light Accent 6" w:uiPriority="46"/>
+    <w:lsdException w:name="List Table 2 Accent 6" w:uiPriority="47"/>
+    <w:lsdException w:name="List Table 3 Accent 6" w:uiPriority="48"/>
+    <w:lsdException w:name="List Table 4 Accent 6" w:uiPriority="49"/>
+    <w:lsdException w:name="List Table 5 Dark Accent 6" w:uiPriority="50"/>
+    <w:lsdException w:name="List Table 6 Colorful Accent 6" w:uiPriority="51"/>
+    <w:lsdException w:name="List Table 7 Colorful Accent 6" w:uiPriority="52"/>
+    <w:lsdException w:name="Mention" w:semiHidden="1" w:unhideWhenUsed="1"/>
+    <w:lsdException w:name="Smart Hyperlink" w:semiHidden="1" w:unhideWhenUsed="1"/>
+    <w:lsdException w:name="Hashtag" w:semiHidden="1" w:unhideWhenUsed="1"/>
+    <w:lsdException w:name="Unresolved Mention" w:semiHidden="1" w:unhideWhenUsed="1"/>
+    <w:lsdException w:name="Smart Link" w:semiHidden="1" w:unhideWhenUsed="1"/>
   </w:latentStyles>
   <w:style w:type="paragraph" w:default="1" w:styleId="Normal">
     <w:name w:val="Normal"/>

</xml_diff>

<commit_message>
removed previously added content
</commit_message>
<xml_diff>
--- a/BigData Test Process.docx
+++ b/BigData Test Process.docx
@@ -26,13 +26,7 @@
         <w:t>for BigData domain</w:t>
       </w:r>
       <w:r>
-        <w:t xml:space="preserve"> includes the phases </w:t>
-      </w:r>
-      <w:r>
-        <w:t>as mentioned below</w:t>
-      </w:r>
-      <w:r>
-        <w:t>-</w:t>
+        <w:t xml:space="preserve"> includes the phases -</w:t>
       </w:r>
     </w:p>
     <w:p>

</xml_diff>